<commit_message>
Added docker second handson information
</commit_message>
<xml_diff>
--- a/docker_handson.docx
+++ b/docker_handson.docx
@@ -849,7 +849,7 @@
             <wp:positionV relativeFrom="line">
               <wp:posOffset>164559</wp:posOffset>
             </wp:positionV>
-            <wp:extent cx="5061224" cy="6120057"/>
+            <wp:extent cx="5061223" cy="6120057"/>
             <wp:effectExtent l="0" t="0" r="0" b="0"/>
             <wp:wrapThrough wrapText="bothSides" distL="152400" distR="152400">
               <wp:wrapPolygon edited="1">
@@ -882,7 +882,7 @@
                   <pic:spPr>
                     <a:xfrm>
                       <a:off x="0" y="0"/>
-                      <a:ext cx="5061224" cy="6120057"/>
+                      <a:ext cx="5061223" cy="6120057"/>
                     </a:xfrm>
                     <a:prstGeom prst="rect">
                       <a:avLst/>
@@ -965,7 +965,7 @@
             <wp:positionV relativeFrom="line">
               <wp:posOffset>299497</wp:posOffset>
             </wp:positionV>
-            <wp:extent cx="6120057" cy="1130401"/>
+            <wp:extent cx="6120057" cy="1130400"/>
             <wp:effectExtent l="0" t="0" r="0" b="0"/>
             <wp:wrapThrough wrapText="bothSides" distL="152400" distR="152400">
               <wp:wrapPolygon edited="1">
@@ -998,7 +998,7 @@
                   <pic:spPr>
                     <a:xfrm>
                       <a:off x="0" y="0"/>
-                      <a:ext cx="6120057" cy="1130401"/>
+                      <a:ext cx="6120057" cy="1130400"/>
                     </a:xfrm>
                     <a:prstGeom prst="rect">
                       <a:avLst/>
@@ -1289,7 +1289,7 @@
               <wp:posOffset>-6350</wp:posOffset>
             </wp:positionH>
             <wp:positionV relativeFrom="line">
-              <wp:posOffset>4754675</wp:posOffset>
+              <wp:posOffset>4754676</wp:posOffset>
             </wp:positionV>
             <wp:extent cx="6120057" cy="2592626"/>
             <wp:effectExtent l="0" t="0" r="0" b="0"/>
@@ -1445,7 +1445,7 @@
               <wp:posOffset>-6349</wp:posOffset>
             </wp:positionH>
             <wp:positionV relativeFrom="line">
-              <wp:posOffset>4761421</wp:posOffset>
+              <wp:posOffset>4761422</wp:posOffset>
             </wp:positionV>
             <wp:extent cx="6120057" cy="933070"/>
             <wp:effectExtent l="0" t="0" r="0" b="0"/>
@@ -1526,20 +1526,1327 @@
     </w:p>
     <w:p>
       <w:pPr>
-        <w:pStyle w:val="Body.0"/>
-        <w:bidi w:val="0"/>
-      </w:pPr>
-    </w:p>
-    <w:p>
-      <w:pPr>
-        <w:pStyle w:val="Body.0"/>
-        <w:bidi w:val="0"/>
-      </w:pPr>
-      <w:r/>
+        <w:pStyle w:val="Heading 3"/>
+        <w:rPr>
+          <w:outline w:val="0"/>
+          <w:color w:val="942092"/>
+          <w14:textFill>
+            <w14:solidFill>
+              <w14:srgbClr w14:val="942193"/>
+            </w14:solidFill>
+          </w14:textFill>
+        </w:rPr>
+      </w:pPr>
+      <w:r>
+        <w:rPr>
+          <w:outline w:val="0"/>
+          <w:color w:val="942092"/>
+          <w:rtl w:val="0"/>
+          <w:lang w:val="en-US"/>
+          <w14:textFill>
+            <w14:solidFill>
+              <w14:srgbClr w14:val="942193"/>
+            </w14:solidFill>
+          </w14:textFill>
+        </w:rPr>
+        <w:t>2. Write a docker file to create docker image for a Dynamic java project (War project) and push that image into docker hub. Try running it in different environment by pulling it. Remove the local image and then pull from docker repository and run it if you don</w:t>
+      </w:r>
+      <w:r>
+        <w:rPr>
+          <w:outline w:val="0"/>
+          <w:color w:val="942092"/>
+          <w:rtl w:val="0"/>
+          <w:lang w:val="en-US"/>
+          <w14:textFill>
+            <w14:solidFill>
+              <w14:srgbClr w14:val="942193"/>
+            </w14:solidFill>
+          </w14:textFill>
+        </w:rPr>
+        <w:t>’</w:t>
+      </w:r>
+      <w:r>
+        <w:rPr>
+          <w:outline w:val="0"/>
+          <w:color w:val="942092"/>
+          <w:rtl w:val="0"/>
+          <w:lang w:val="en-US"/>
+          <w14:textFill>
+            <w14:solidFill>
+              <w14:srgbClr w14:val="942193"/>
+            </w14:solidFill>
+          </w14:textFill>
+        </w:rPr>
+        <w:t>t have another environment)</w:t>
+      </w:r>
+    </w:p>
+    <w:p>
+      <w:pPr>
+        <w:pStyle w:val="Body.0"/>
+        <w:bidi w:val="0"/>
+      </w:pPr>
+    </w:p>
+    <w:p>
+      <w:pPr>
+        <w:pStyle w:val="Body.0"/>
+        <w:bidi w:val="0"/>
+      </w:pPr>
+    </w:p>
+    <w:p>
+      <w:pPr>
+        <w:pStyle w:val="Heading Red"/>
+        <w:bidi w:val="0"/>
+      </w:pPr>
+      <w:r>
+        <w:rPr>
+          <w:rtl w:val="0"/>
+        </w:rPr>
+        <w:t>Dockerfile:</w:t>
+      </w:r>
+    </w:p>
+    <w:p>
+      <w:pPr>
+        <w:pStyle w:val="Body"/>
+        <w:bidi w:val="0"/>
+      </w:pPr>
+    </w:p>
+    <w:p>
+      <w:pPr>
+        <w:pStyle w:val="Default"/>
+        <w:rPr>
+          <w:rFonts w:ascii="Courier" w:cs="Courier" w:hAnsi="Courier" w:eastAsia="Courier"/>
+          <w:sz w:val="30"/>
+          <w:szCs w:val="30"/>
+        </w:rPr>
+      </w:pPr>
+      <w:r>
+        <w:rPr>
+          <w:rFonts w:ascii="Courier" w:hAnsi="Courier"/>
+          <w:b w:val="1"/>
+          <w:bCs w:val="1"/>
+          <w:outline w:val="0"/>
+          <w:color w:val="001480"/>
+          <w:sz w:val="30"/>
+          <w:szCs w:val="30"/>
+          <w:rtl w:val="0"/>
+          <w14:textFill>
+            <w14:solidFill>
+              <w14:srgbClr w14:val="011480"/>
+            </w14:solidFill>
+          </w14:textFill>
+        </w:rPr>
+        <w:t>FROM</w:t>
+      </w:r>
+      <w:r>
+        <w:rPr>
+          <w:rFonts w:ascii="Courier" w:hAnsi="Courier"/>
+          <w:sz w:val="30"/>
+          <w:szCs w:val="30"/>
+          <w:rtl w:val="0"/>
+        </w:rPr>
+        <w:t xml:space="preserve"> tomcat:9.0</w:t>
+      </w:r>
+    </w:p>
+    <w:p>
+      <w:pPr>
+        <w:pStyle w:val="Default"/>
+        <w:rPr>
+          <w:rFonts w:ascii="Courier" w:cs="Courier" w:hAnsi="Courier" w:eastAsia="Courier"/>
+          <w:b w:val="0"/>
+          <w:bCs w:val="0"/>
+          <w:outline w:val="0"/>
+          <w:color w:val="000000"/>
+          <w:sz w:val="30"/>
+          <w:szCs w:val="30"/>
+          <w14:textFill>
+            <w14:solidFill>
+              <w14:srgbClr w14:val="000000"/>
+            </w14:solidFill>
+          </w14:textFill>
+        </w:rPr>
+      </w:pPr>
+      <w:r>
+        <w:rPr>
+          <w:rFonts w:ascii="Courier" w:hAnsi="Courier"/>
+          <w:b w:val="1"/>
+          <w:bCs w:val="1"/>
+          <w:outline w:val="0"/>
+          <w:color w:val="001480"/>
+          <w:sz w:val="30"/>
+          <w:szCs w:val="30"/>
+          <w:rtl w:val="0"/>
+          <w14:textFill>
+            <w14:solidFill>
+              <w14:srgbClr w14:val="011480"/>
+            </w14:solidFill>
+          </w14:textFill>
+        </w:rPr>
+        <w:t>EXPOSE</w:t>
+      </w:r>
+      <w:r>
+        <w:rPr>
+          <w:rFonts w:ascii="Courier" w:hAnsi="Courier"/>
+          <w:b w:val="0"/>
+          <w:bCs w:val="0"/>
+          <w:outline w:val="0"/>
+          <w:color w:val="000000"/>
+          <w:sz w:val="30"/>
+          <w:szCs w:val="30"/>
+          <w:rtl w:val="0"/>
+          <w14:textFill>
+            <w14:solidFill>
+              <w14:srgbClr w14:val="000000"/>
+            </w14:solidFill>
+          </w14:textFill>
+        </w:rPr>
+        <w:t xml:space="preserve"> 8082</w:t>
+      </w:r>
+    </w:p>
+    <w:p>
+      <w:pPr>
+        <w:pStyle w:val="Default"/>
+        <w:rPr>
+          <w:rFonts w:ascii="Courier" w:cs="Courier" w:hAnsi="Courier" w:eastAsia="Courier"/>
+          <w:sz w:val="30"/>
+          <w:szCs w:val="30"/>
+        </w:rPr>
+      </w:pPr>
+      <w:r>
+        <w:rPr>
+          <w:rFonts w:ascii="Courier" w:hAnsi="Courier"/>
+          <w:b w:val="1"/>
+          <w:bCs w:val="1"/>
+          <w:outline w:val="0"/>
+          <w:color w:val="001480"/>
+          <w:sz w:val="30"/>
+          <w:szCs w:val="30"/>
+          <w:rtl w:val="0"/>
+          <w14:textFill>
+            <w14:solidFill>
+              <w14:srgbClr w14:val="011480"/>
+            </w14:solidFill>
+          </w14:textFill>
+        </w:rPr>
+        <w:t>ARG</w:t>
+      </w:r>
+      <w:r>
+        <w:rPr>
+          <w:rFonts w:ascii="Courier" w:hAnsi="Courier"/>
+          <w:sz w:val="30"/>
+          <w:szCs w:val="30"/>
+          <w:rtl w:val="0"/>
+          <w:lang w:val="en-US"/>
+        </w:rPr>
+        <w:t xml:space="preserve"> WAR_FILE=/target/*.war</w:t>
+      </w:r>
+    </w:p>
+    <w:p>
+      <w:pPr>
+        <w:pStyle w:val="Default"/>
+        <w:rPr>
+          <w:rFonts w:ascii="Courier" w:cs="Courier" w:hAnsi="Courier" w:eastAsia="Courier"/>
+          <w:sz w:val="30"/>
+          <w:szCs w:val="30"/>
+        </w:rPr>
+      </w:pPr>
+      <w:r>
+        <w:rPr>
+          <w:rFonts w:ascii="Courier" w:hAnsi="Courier"/>
+          <w:b w:val="1"/>
+          <w:bCs w:val="1"/>
+          <w:outline w:val="0"/>
+          <w:color w:val="001480"/>
+          <w:sz w:val="30"/>
+          <w:szCs w:val="30"/>
+          <w:rtl w:val="0"/>
+          <w:lang w:val="en-US"/>
+          <w14:textFill>
+            <w14:solidFill>
+              <w14:srgbClr w14:val="011480"/>
+            </w14:solidFill>
+          </w14:textFill>
+        </w:rPr>
+        <w:t>COPY</w:t>
+      </w:r>
+      <w:r>
+        <w:rPr>
+          <w:rFonts w:ascii="Courier" w:hAnsi="Courier"/>
+          <w:sz w:val="30"/>
+          <w:szCs w:val="30"/>
+          <w:rtl w:val="0"/>
+          <w:lang w:val="en-US"/>
+        </w:rPr>
+        <w:t xml:space="preserve"> ${WAR_FILE} /usr/local/tomcat/webapps/dynamicpro.war</w:t>
+      </w:r>
+    </w:p>
+    <w:p>
+      <w:pPr>
+        <w:pStyle w:val="Default"/>
+        <w:rPr>
+          <w:rFonts w:ascii="Courier" w:cs="Courier" w:hAnsi="Courier" w:eastAsia="Courier"/>
+          <w:b w:val="1"/>
+          <w:bCs w:val="1"/>
+          <w:outline w:val="0"/>
+          <w:color w:val="007f01"/>
+          <w:sz w:val="30"/>
+          <w:szCs w:val="30"/>
+          <w14:textFill>
+            <w14:solidFill>
+              <w14:srgbClr w14:val="018001"/>
+            </w14:solidFill>
+          </w14:textFill>
+        </w:rPr>
+      </w:pPr>
+      <w:r>
+        <w:rPr>
+          <w:rFonts w:ascii="Courier" w:hAnsi="Courier"/>
+          <w:b w:val="1"/>
+          <w:bCs w:val="1"/>
+          <w:outline w:val="0"/>
+          <w:color w:val="001480"/>
+          <w:sz w:val="30"/>
+          <w:szCs w:val="30"/>
+          <w:rtl w:val="0"/>
+          <w:lang w:val="de-DE"/>
+          <w14:textFill>
+            <w14:solidFill>
+              <w14:srgbClr w14:val="011480"/>
+            </w14:solidFill>
+          </w14:textFill>
+        </w:rPr>
+        <w:t xml:space="preserve">MAINTAINER </w:t>
+      </w:r>
+      <w:r>
+        <w:rPr>
+          <w:rFonts w:ascii="Courier" w:hAnsi="Courier"/>
+          <w:b w:val="1"/>
+          <w:bCs w:val="1"/>
+          <w:outline w:val="0"/>
+          <w:color w:val="007f01"/>
+          <w:sz w:val="30"/>
+          <w:szCs w:val="30"/>
+          <w:rtl w:val="0"/>
+          <w14:textFill>
+            <w14:solidFill>
+              <w14:srgbClr w14:val="018001"/>
+            </w14:solidFill>
+          </w14:textFill>
+        </w:rPr>
+        <w:t>"Ramu Bikki"</w:t>
+      </w:r>
+    </w:p>
+    <w:p>
+      <w:pPr>
+        <w:pStyle w:val="Default"/>
+        <w:rPr>
+          <w:rFonts w:ascii="Courier" w:cs="Courier" w:hAnsi="Courier" w:eastAsia="Courier"/>
+          <w:b w:val="0"/>
+          <w:bCs w:val="0"/>
+          <w:outline w:val="0"/>
+          <w:color w:val="000000"/>
+          <w:sz w:val="30"/>
+          <w:szCs w:val="30"/>
+          <w14:textFill>
+            <w14:solidFill>
+              <w14:srgbClr w14:val="000000"/>
+            </w14:solidFill>
+          </w14:textFill>
+        </w:rPr>
+      </w:pPr>
+      <w:r>
+        <w:rPr>
+          <w:rFonts w:ascii="Courier" w:hAnsi="Courier"/>
+          <w:b w:val="1"/>
+          <w:bCs w:val="1"/>
+          <w:outline w:val="0"/>
+          <w:color w:val="001480"/>
+          <w:sz w:val="30"/>
+          <w:szCs w:val="30"/>
+          <w:rtl w:val="0"/>
+          <w14:textFill>
+            <w14:solidFill>
+              <w14:srgbClr w14:val="011480"/>
+            </w14:solidFill>
+          </w14:textFill>
+        </w:rPr>
+        <w:t>CMD</w:t>
+      </w:r>
+      <w:r>
+        <w:rPr>
+          <w:rFonts w:ascii="Courier" w:hAnsi="Courier"/>
+          <w:b w:val="0"/>
+          <w:bCs w:val="0"/>
+          <w:outline w:val="0"/>
+          <w:color w:val="000000"/>
+          <w:sz w:val="30"/>
+          <w:szCs w:val="30"/>
+          <w:rtl w:val="0"/>
+          <w:lang w:val="pt-PT"/>
+          <w14:textFill>
+            <w14:solidFill>
+              <w14:srgbClr w14:val="000000"/>
+            </w14:solidFill>
+          </w14:textFill>
+        </w:rPr>
+        <w:t xml:space="preserve"> [</w:t>
+      </w:r>
+      <w:r>
+        <w:rPr>
+          <w:rFonts w:ascii="Courier" w:hAnsi="Courier"/>
+          <w:b w:val="1"/>
+          <w:bCs w:val="1"/>
+          <w:outline w:val="0"/>
+          <w:color w:val="007f01"/>
+          <w:sz w:val="30"/>
+          <w:szCs w:val="30"/>
+          <w:rtl w:val="0"/>
+          <w:lang w:val="it-IT"/>
+          <w14:textFill>
+            <w14:solidFill>
+              <w14:srgbClr w14:val="018001"/>
+            </w14:solidFill>
+          </w14:textFill>
+        </w:rPr>
+        <w:t>"catalina.sh"</w:t>
+      </w:r>
+      <w:r>
+        <w:rPr>
+          <w:rFonts w:ascii="Courier" w:hAnsi="Courier"/>
+          <w:b w:val="0"/>
+          <w:bCs w:val="0"/>
+          <w:outline w:val="0"/>
+          <w:color w:val="000000"/>
+          <w:sz w:val="30"/>
+          <w:szCs w:val="30"/>
+          <w:rtl w:val="0"/>
+          <w14:textFill>
+            <w14:solidFill>
+              <w14:srgbClr w14:val="000000"/>
+            </w14:solidFill>
+          </w14:textFill>
+        </w:rPr>
+        <w:t xml:space="preserve">, </w:t>
+      </w:r>
+      <w:r>
+        <w:rPr>
+          <w:rFonts w:ascii="Courier" w:hAnsi="Courier"/>
+          <w:b w:val="1"/>
+          <w:bCs w:val="1"/>
+          <w:outline w:val="0"/>
+          <w:color w:val="007f01"/>
+          <w:sz w:val="30"/>
+          <w:szCs w:val="30"/>
+          <w:rtl w:val="0"/>
+          <w:lang w:val="ru-RU"/>
+          <w14:textFill>
+            <w14:solidFill>
+              <w14:srgbClr w14:val="018001"/>
+            </w14:solidFill>
+          </w14:textFill>
+        </w:rPr>
+        <w:t>"run"</w:t>
+      </w:r>
+      <w:r>
+        <w:rPr>
+          <w:rFonts w:ascii="Courier" w:hAnsi="Courier"/>
+          <w:b w:val="0"/>
+          <w:bCs w:val="0"/>
+          <w:outline w:val="0"/>
+          <w:color w:val="000000"/>
+          <w:sz w:val="30"/>
+          <w:szCs w:val="30"/>
+          <w:rtl w:val="0"/>
+          <w:lang w:val="pt-PT"/>
+          <w14:textFill>
+            <w14:solidFill>
+              <w14:srgbClr w14:val="000000"/>
+            </w14:solidFill>
+          </w14:textFill>
+        </w:rPr>
+        <w:t>]</w:t>
+      </w:r>
+    </w:p>
+    <w:p>
+      <w:pPr>
+        <w:pStyle w:val="Default"/>
+        <w:rPr>
+          <w:rFonts w:ascii="Courier" w:cs="Courier" w:hAnsi="Courier" w:eastAsia="Courier"/>
+          <w:b w:val="0"/>
+          <w:bCs w:val="0"/>
+          <w:outline w:val="0"/>
+          <w:color w:val="000000"/>
+          <w:sz w:val="30"/>
+          <w:szCs w:val="30"/>
+          <w14:textFill>
+            <w14:solidFill>
+              <w14:srgbClr w14:val="000000"/>
+            </w14:solidFill>
+          </w14:textFill>
+        </w:rPr>
+      </w:pPr>
+    </w:p>
+    <w:p>
+      <w:pPr>
+        <w:pStyle w:val="Default"/>
+        <w:rPr>
+          <w:rFonts w:ascii="Courier" w:cs="Courier" w:hAnsi="Courier" w:eastAsia="Courier"/>
+          <w:b w:val="0"/>
+          <w:bCs w:val="0"/>
+          <w:outline w:val="0"/>
+          <w:color w:val="000000"/>
+          <w:sz w:val="30"/>
+          <w:szCs w:val="30"/>
+          <w14:textFill>
+            <w14:solidFill>
+              <w14:srgbClr w14:val="000000"/>
+            </w14:solidFill>
+          </w14:textFill>
+        </w:rPr>
+      </w:pPr>
+      <w:r>
+        <w:rPr>
+          <w:rFonts w:ascii="Courier" w:hAnsi="Courier"/>
+          <w:b w:val="0"/>
+          <w:bCs w:val="0"/>
+          <w:outline w:val="0"/>
+          <w:color w:val="000000"/>
+          <w:sz w:val="30"/>
+          <w:szCs w:val="30"/>
+          <w:rtl w:val="0"/>
+          <w:lang w:val="en-US"/>
+          <w14:textFill>
+            <w14:solidFill>
+              <w14:srgbClr w14:val="000000"/>
+            </w14:solidFill>
+          </w14:textFill>
+        </w:rPr>
+        <w:t>This Docker file is available in git repository</w:t>
+      </w:r>
+    </w:p>
+    <w:p>
+      <w:pPr>
+        <w:pStyle w:val="Label Dark"/>
+        <w:bidi w:val="0"/>
+        <w:rPr>
+          <w:outline w:val="0"/>
+          <w:color w:val="000000"/>
+          <w14:textFill>
+            <w14:solidFill>
+              <w14:srgbClr w14:val="000000"/>
+            </w14:solidFill>
+          </w14:textFill>
+        </w:rPr>
+      </w:pPr>
+    </w:p>
+    <w:p>
+      <w:pPr>
+        <w:pStyle w:val="Label Dark"/>
+        <w:tabs>
+          <w:tab w:val="left" w:pos="920"/>
+          <w:tab w:val="left" w:pos="1840"/>
+          <w:tab w:val="left" w:pos="2760"/>
+          <w:tab w:val="left" w:pos="3680"/>
+          <w:tab w:val="left" w:pos="4600"/>
+          <w:tab w:val="left" w:pos="5520"/>
+          <w:tab w:val="left" w:pos="6440"/>
+          <w:tab w:val="left" w:pos="7360"/>
+          <w:tab w:val="left" w:pos="8280"/>
+          <w:tab w:val="left" w:pos="9200"/>
+        </w:tabs>
+        <w:rPr>
+          <w:outline w:val="0"/>
+          <w:color w:val="521b92"/>
+          <w14:textFill>
+            <w14:solidFill>
+              <w14:srgbClr w14:val="531B93"/>
+            </w14:solidFill>
+          </w14:textFill>
+        </w:rPr>
+      </w:pPr>
+      <w:r>
+        <w:rPr>
+          <w:rStyle w:val="Hyperlink.0"/>
+          <w:outline w:val="0"/>
+          <w:color w:val="521b92"/>
+          <w14:textFill>
+            <w14:solidFill>
+              <w14:srgbClr w14:val="531B93"/>
+            </w14:solidFill>
+          </w14:textFill>
+        </w:rPr>
+        <w:fldChar w:fldCharType="begin" w:fldLock="0"/>
+      </w:r>
+      <w:r>
+        <w:rPr>
+          <w:rStyle w:val="Hyperlink.0"/>
+          <w:outline w:val="0"/>
+          <w:color w:val="521b92"/>
+          <w14:textFill>
+            <w14:solidFill>
+              <w14:srgbClr w14:val="531B93"/>
+            </w14:solidFill>
+          </w14:textFill>
+        </w:rPr>
+        <w:instrText xml:space="preserve"> HYPERLINK "https://github.com/panidummy/DynamicWeb.git"</w:instrText>
+      </w:r>
+      <w:r>
+        <w:rPr>
+          <w:rStyle w:val="Hyperlink.0"/>
+          <w:outline w:val="0"/>
+          <w:color w:val="521b92"/>
+          <w14:textFill>
+            <w14:solidFill>
+              <w14:srgbClr w14:val="531B93"/>
+            </w14:solidFill>
+          </w14:textFill>
+        </w:rPr>
+        <w:fldChar w:fldCharType="separate" w:fldLock="0"/>
+      </w:r>
+      <w:r>
+        <w:rPr>
+          <w:rStyle w:val="Hyperlink.0"/>
+          <w:outline w:val="0"/>
+          <w:color w:val="521b92"/>
+          <w:rtl w:val="0"/>
+          <w:lang w:val="en-US"/>
+          <w14:textFill>
+            <w14:solidFill>
+              <w14:srgbClr w14:val="531B93"/>
+            </w14:solidFill>
+          </w14:textFill>
+        </w:rPr>
+        <w:t>https://github.com/panidummy/DynamicWeb.git</w:t>
+      </w:r>
+      <w:r>
+        <w:rPr>
+          <w:outline w:val="0"/>
+          <w:color w:val="521b92"/>
+          <w14:textFill>
+            <w14:solidFill>
+              <w14:srgbClr w14:val="531B93"/>
+            </w14:solidFill>
+          </w14:textFill>
+        </w:rPr>
+        <w:fldChar w:fldCharType="end" w:fldLock="0"/>
+      </w:r>
+    </w:p>
+    <w:p>
+      <w:pPr>
+        <w:pStyle w:val="Label Dark"/>
+        <w:tabs>
+          <w:tab w:val="left" w:pos="920"/>
+          <w:tab w:val="left" w:pos="1840"/>
+          <w:tab w:val="left" w:pos="2760"/>
+          <w:tab w:val="left" w:pos="3680"/>
+          <w:tab w:val="left" w:pos="4600"/>
+          <w:tab w:val="left" w:pos="5520"/>
+          <w:tab w:val="left" w:pos="6440"/>
+          <w:tab w:val="left" w:pos="7360"/>
+          <w:tab w:val="left" w:pos="8280"/>
+          <w:tab w:val="left" w:pos="9200"/>
+        </w:tabs>
+        <w:rPr>
+          <w:outline w:val="0"/>
+          <w:color w:val="521b92"/>
+          <w14:textFill>
+            <w14:solidFill>
+              <w14:srgbClr w14:val="531B93"/>
+            </w14:solidFill>
+          </w14:textFill>
+        </w:rPr>
+      </w:pPr>
+    </w:p>
+    <w:p>
+      <w:pPr>
+        <w:pStyle w:val="Label Dark"/>
+        <w:tabs>
+          <w:tab w:val="left" w:pos="920"/>
+          <w:tab w:val="left" w:pos="1840"/>
+          <w:tab w:val="left" w:pos="2760"/>
+          <w:tab w:val="left" w:pos="3680"/>
+          <w:tab w:val="left" w:pos="4600"/>
+          <w:tab w:val="left" w:pos="5520"/>
+          <w:tab w:val="left" w:pos="6440"/>
+          <w:tab w:val="left" w:pos="7360"/>
+          <w:tab w:val="left" w:pos="8280"/>
+          <w:tab w:val="left" w:pos="9200"/>
+        </w:tabs>
+        <w:rPr>
+          <w:outline w:val="0"/>
+          <w:color w:val="521b92"/>
+          <w14:textFill>
+            <w14:solidFill>
+              <w14:srgbClr w14:val="531B93"/>
+            </w14:solidFill>
+          </w14:textFill>
+        </w:rPr>
+      </w:pPr>
+    </w:p>
+    <w:p>
+      <w:pPr>
+        <w:pStyle w:val="Body.0"/>
+        <w:bidi w:val="0"/>
+      </w:pPr>
+      <w:r>
+        <w:rPr>
+          <w:rFonts w:ascii="Arial Unicode MS" w:cs="Arial Unicode MS" w:hAnsi="Arial Unicode MS" w:eastAsia="Arial Unicode MS"/>
+          <w:b w:val="0"/>
+          <w:bCs w:val="0"/>
+          <w:i w:val="0"/>
+          <w:iCs w:val="0"/>
+        </w:rPr>
+        <w:br w:type="page"/>
+      </w:r>
+    </w:p>
+    <w:p>
+      <w:pPr>
+        <w:pStyle w:val="Body.0"/>
+        <w:bidi w:val="0"/>
+      </w:pPr>
+      <w:r>
+        <w:drawing xmlns:a="http://schemas.openxmlformats.org/drawingml/2006/main">
+          <wp:anchor distT="152400" distB="152400" distL="152400" distR="152400" simplePos="0" relativeHeight="251667456" behindDoc="0" locked="0" layoutInCell="1" allowOverlap="1">
+            <wp:simplePos x="0" y="0"/>
+            <wp:positionH relativeFrom="margin">
+              <wp:posOffset>-204740</wp:posOffset>
+            </wp:positionH>
+            <wp:positionV relativeFrom="line">
+              <wp:posOffset>1808480</wp:posOffset>
+            </wp:positionV>
+            <wp:extent cx="6120057" cy="5489123"/>
+            <wp:effectExtent l="0" t="0" r="0" b="0"/>
+            <wp:wrapThrough wrapText="bothSides" distL="152400" distR="152400">
+              <wp:wrapPolygon edited="1">
+                <wp:start x="0" y="0"/>
+                <wp:lineTo x="21600" y="0"/>
+                <wp:lineTo x="21600" y="21600"/>
+                <wp:lineTo x="0" y="21600"/>
+                <wp:lineTo x="0" y="0"/>
+              </wp:wrapPolygon>
+            </wp:wrapThrough>
+            <wp:docPr id="1073741833" name="officeArt object"/>
+            <wp:cNvGraphicFramePr/>
+            <a:graphic xmlns:a="http://schemas.openxmlformats.org/drawingml/2006/main">
+              <a:graphicData uri="http://schemas.openxmlformats.org/drawingml/2006/picture">
+                <pic:pic xmlns:pic="http://schemas.openxmlformats.org/drawingml/2006/picture">
+                  <pic:nvPicPr>
+                    <pic:cNvPr id="1073741833" name="Screenshot 2020-09-23 at 11.07.21 PM.png"/>
+                    <pic:cNvPicPr>
+                      <a:picLocks noChangeAspect="1"/>
+                    </pic:cNvPicPr>
+                  </pic:nvPicPr>
+                  <pic:blipFill>
+                    <a:blip r:embed="rId12">
+                      <a:extLst/>
+                    </a:blip>
+                    <a:stretch>
+                      <a:fillRect/>
+                    </a:stretch>
+                  </pic:blipFill>
+                  <pic:spPr>
+                    <a:xfrm>
+                      <a:off x="0" y="0"/>
+                      <a:ext cx="6120057" cy="5489123"/>
+                    </a:xfrm>
+                    <a:prstGeom prst="rect">
+                      <a:avLst/>
+                    </a:prstGeom>
+                    <a:ln w="12700" cap="flat">
+                      <a:noFill/>
+                      <a:miter lim="400000"/>
+                    </a:ln>
+                    <a:effectLst/>
+                  </pic:spPr>
+                </pic:pic>
+              </a:graphicData>
+            </a:graphic>
+          </wp:anchor>
+        </w:drawing>
+      </w:r>
+      <w:r>
+        <w:rPr>
+          <w:rFonts w:ascii="Arial Unicode MS" w:cs="Arial Unicode MS" w:hAnsi="Arial Unicode MS" w:eastAsia="Arial Unicode MS"/>
+          <w:b w:val="0"/>
+          <w:bCs w:val="0"/>
+          <w:i w:val="0"/>
+          <w:iCs w:val="0"/>
+        </w:rPr>
+        <w:br w:type="page"/>
+      </w:r>
+    </w:p>
+    <w:p>
+      <w:pPr>
+        <w:pStyle w:val="Body.0"/>
+        <w:bidi w:val="0"/>
+      </w:pPr>
+      <w:r>
+        <w:drawing xmlns:a="http://schemas.openxmlformats.org/drawingml/2006/main">
+          <wp:anchor distT="152400" distB="152400" distL="152400" distR="152400" simplePos="0" relativeHeight="251669504" behindDoc="0" locked="0" layoutInCell="1" allowOverlap="1">
+            <wp:simplePos x="0" y="0"/>
+            <wp:positionH relativeFrom="margin">
+              <wp:posOffset>-199390</wp:posOffset>
+            </wp:positionH>
+            <wp:positionV relativeFrom="line">
+              <wp:posOffset>7461925</wp:posOffset>
+            </wp:positionV>
+            <wp:extent cx="6120057" cy="830552"/>
+            <wp:effectExtent l="0" t="0" r="0" b="0"/>
+            <wp:wrapThrough wrapText="bothSides" distL="152400" distR="152400">
+              <wp:wrapPolygon edited="1">
+                <wp:start x="0" y="0"/>
+                <wp:lineTo x="21600" y="0"/>
+                <wp:lineTo x="21600" y="21605"/>
+                <wp:lineTo x="0" y="21605"/>
+                <wp:lineTo x="0" y="0"/>
+              </wp:wrapPolygon>
+            </wp:wrapThrough>
+            <wp:docPr id="1073741834" name="officeArt object"/>
+            <wp:cNvGraphicFramePr/>
+            <a:graphic xmlns:a="http://schemas.openxmlformats.org/drawingml/2006/main">
+              <a:graphicData uri="http://schemas.openxmlformats.org/drawingml/2006/picture">
+                <pic:pic xmlns:pic="http://schemas.openxmlformats.org/drawingml/2006/picture">
+                  <pic:nvPicPr>
+                    <pic:cNvPr id="1073741834" name="Screenshot 2020-09-23 at 11.25.08 PM.png"/>
+                    <pic:cNvPicPr>
+                      <a:picLocks noChangeAspect="1"/>
+                    </pic:cNvPicPr>
+                  </pic:nvPicPr>
+                  <pic:blipFill>
+                    <a:blip r:embed="rId13">
+                      <a:extLst/>
+                    </a:blip>
+                    <a:stretch>
+                      <a:fillRect/>
+                    </a:stretch>
+                  </pic:blipFill>
+                  <pic:spPr>
+                    <a:xfrm>
+                      <a:off x="0" y="0"/>
+                      <a:ext cx="6120057" cy="830552"/>
+                    </a:xfrm>
+                    <a:prstGeom prst="rect">
+                      <a:avLst/>
+                    </a:prstGeom>
+                    <a:ln w="12700" cap="flat">
+                      <a:noFill/>
+                      <a:miter lim="400000"/>
+                    </a:ln>
+                    <a:effectLst/>
+                  </pic:spPr>
+                </pic:pic>
+              </a:graphicData>
+            </a:graphic>
+          </wp:anchor>
+        </w:drawing>
+      </w:r>
+      <w:r>
+        <w:drawing xmlns:a="http://schemas.openxmlformats.org/drawingml/2006/main">
+          <wp:anchor distT="152400" distB="152400" distL="152400" distR="152400" simplePos="0" relativeHeight="251668480" behindDoc="0" locked="0" layoutInCell="1" allowOverlap="1">
+            <wp:simplePos x="0" y="0"/>
+            <wp:positionH relativeFrom="margin">
+              <wp:posOffset>-6349</wp:posOffset>
+            </wp:positionH>
+            <wp:positionV relativeFrom="line">
+              <wp:posOffset>1636288</wp:posOffset>
+            </wp:positionV>
+            <wp:extent cx="6120057" cy="3442532"/>
+            <wp:effectExtent l="0" t="0" r="0" b="0"/>
+            <wp:wrapThrough wrapText="bothSides" distL="152400" distR="152400">
+              <wp:wrapPolygon edited="1">
+                <wp:start x="0" y="0"/>
+                <wp:lineTo x="21621" y="0"/>
+                <wp:lineTo x="21621" y="21637"/>
+                <wp:lineTo x="0" y="21637"/>
+                <wp:lineTo x="0" y="0"/>
+              </wp:wrapPolygon>
+            </wp:wrapThrough>
+            <wp:docPr id="1073741835" name="officeArt object"/>
+            <wp:cNvGraphicFramePr/>
+            <a:graphic xmlns:a="http://schemas.openxmlformats.org/drawingml/2006/main">
+              <a:graphicData uri="http://schemas.openxmlformats.org/drawingml/2006/picture">
+                <pic:pic xmlns:pic="http://schemas.openxmlformats.org/drawingml/2006/picture">
+                  <pic:nvPicPr>
+                    <pic:cNvPr id="1073741835" name="Screenshot 2020-09-23 at 11.12.39 PM.png"/>
+                    <pic:cNvPicPr>
+                      <a:picLocks noChangeAspect="1"/>
+                    </pic:cNvPicPr>
+                  </pic:nvPicPr>
+                  <pic:blipFill>
+                    <a:blip r:embed="rId14">
+                      <a:extLst/>
+                    </a:blip>
+                    <a:stretch>
+                      <a:fillRect/>
+                    </a:stretch>
+                  </pic:blipFill>
+                  <pic:spPr>
+                    <a:xfrm>
+                      <a:off x="0" y="0"/>
+                      <a:ext cx="6120057" cy="3442532"/>
+                    </a:xfrm>
+                    <a:prstGeom prst="rect">
+                      <a:avLst/>
+                    </a:prstGeom>
+                    <a:ln w="12700" cap="flat">
+                      <a:noFill/>
+                      <a:miter lim="400000"/>
+                    </a:ln>
+                    <a:effectLst/>
+                  </pic:spPr>
+                </pic:pic>
+              </a:graphicData>
+            </a:graphic>
+          </wp:anchor>
+        </w:drawing>
+      </w:r>
+      <w:r>
+        <w:rPr>
+          <w:rFonts w:ascii="Arial Unicode MS" w:cs="Arial Unicode MS" w:hAnsi="Arial Unicode MS" w:eastAsia="Arial Unicode MS"/>
+          <w:b w:val="0"/>
+          <w:bCs w:val="0"/>
+          <w:i w:val="0"/>
+          <w:iCs w:val="0"/>
+        </w:rPr>
+        <w:br w:type="page"/>
+      </w:r>
+    </w:p>
+    <w:p>
+      <w:pPr>
+        <w:pStyle w:val="Body.0"/>
+        <w:bidi w:val="0"/>
+      </w:pPr>
+      <w:r>
+        <w:drawing xmlns:a="http://schemas.openxmlformats.org/drawingml/2006/main">
+          <wp:anchor distT="152400" distB="152400" distL="152400" distR="152400" simplePos="0" relativeHeight="251671552" behindDoc="0" locked="0" layoutInCell="1" allowOverlap="1">
+            <wp:simplePos x="0" y="0"/>
+            <wp:positionH relativeFrom="margin">
+              <wp:posOffset>-246729</wp:posOffset>
+            </wp:positionH>
+            <wp:positionV relativeFrom="line">
+              <wp:posOffset>6438242</wp:posOffset>
+            </wp:positionV>
+            <wp:extent cx="6120057" cy="1318942"/>
+            <wp:effectExtent l="0" t="0" r="0" b="0"/>
+            <wp:wrapThrough wrapText="bothSides" distL="152400" distR="152400">
+              <wp:wrapPolygon edited="1">
+                <wp:start x="0" y="0"/>
+                <wp:lineTo x="21600" y="0"/>
+                <wp:lineTo x="21600" y="21631"/>
+                <wp:lineTo x="0" y="21631"/>
+                <wp:lineTo x="0" y="0"/>
+              </wp:wrapPolygon>
+            </wp:wrapThrough>
+            <wp:docPr id="1073741836" name="officeArt object"/>
+            <wp:cNvGraphicFramePr/>
+            <a:graphic xmlns:a="http://schemas.openxmlformats.org/drawingml/2006/main">
+              <a:graphicData uri="http://schemas.openxmlformats.org/drawingml/2006/picture">
+                <pic:pic xmlns:pic="http://schemas.openxmlformats.org/drawingml/2006/picture">
+                  <pic:nvPicPr>
+                    <pic:cNvPr id="1073741836" name="Screenshot 2020-09-23 at 11.28.29 PM.png"/>
+                    <pic:cNvPicPr>
+                      <a:picLocks noChangeAspect="1"/>
+                    </pic:cNvPicPr>
+                  </pic:nvPicPr>
+                  <pic:blipFill>
+                    <a:blip r:embed="rId15">
+                      <a:extLst/>
+                    </a:blip>
+                    <a:stretch>
+                      <a:fillRect/>
+                    </a:stretch>
+                  </pic:blipFill>
+                  <pic:spPr>
+                    <a:xfrm>
+                      <a:off x="0" y="0"/>
+                      <a:ext cx="6120057" cy="1318942"/>
+                    </a:xfrm>
+                    <a:prstGeom prst="rect">
+                      <a:avLst/>
+                    </a:prstGeom>
+                    <a:ln w="12700" cap="flat">
+                      <a:noFill/>
+                      <a:miter lim="400000"/>
+                    </a:ln>
+                    <a:effectLst/>
+                  </pic:spPr>
+                </pic:pic>
+              </a:graphicData>
+            </a:graphic>
+          </wp:anchor>
+        </w:drawing>
+      </w:r>
+      <w:r>
+        <w:drawing xmlns:a="http://schemas.openxmlformats.org/drawingml/2006/main">
+          <wp:anchor distT="152400" distB="152400" distL="152400" distR="152400" simplePos="0" relativeHeight="251670528" behindDoc="0" locked="0" layoutInCell="1" allowOverlap="1">
+            <wp:simplePos x="0" y="0"/>
+            <wp:positionH relativeFrom="margin">
+              <wp:posOffset>-106590</wp:posOffset>
+            </wp:positionH>
+            <wp:positionV relativeFrom="line">
+              <wp:posOffset>447439</wp:posOffset>
+            </wp:positionV>
+            <wp:extent cx="6120057" cy="3442532"/>
+            <wp:effectExtent l="0" t="0" r="0" b="0"/>
+            <wp:wrapThrough wrapText="bothSides" distL="152400" distR="152400">
+              <wp:wrapPolygon edited="1">
+                <wp:start x="0" y="0"/>
+                <wp:lineTo x="21621" y="0"/>
+                <wp:lineTo x="21621" y="21637"/>
+                <wp:lineTo x="0" y="21637"/>
+                <wp:lineTo x="0" y="0"/>
+              </wp:wrapPolygon>
+            </wp:wrapThrough>
+            <wp:docPr id="1073741837" name="officeArt object"/>
+            <wp:cNvGraphicFramePr/>
+            <a:graphic xmlns:a="http://schemas.openxmlformats.org/drawingml/2006/main">
+              <a:graphicData uri="http://schemas.openxmlformats.org/drawingml/2006/picture">
+                <pic:pic xmlns:pic="http://schemas.openxmlformats.org/drawingml/2006/picture">
+                  <pic:nvPicPr>
+                    <pic:cNvPr id="1073741837" name="Screenshot 2020-09-23 at 11.13.18 PM.png"/>
+                    <pic:cNvPicPr>
+                      <a:picLocks noChangeAspect="1"/>
+                    </pic:cNvPicPr>
+                  </pic:nvPicPr>
+                  <pic:blipFill>
+                    <a:blip r:embed="rId16">
+                      <a:extLst/>
+                    </a:blip>
+                    <a:stretch>
+                      <a:fillRect/>
+                    </a:stretch>
+                  </pic:blipFill>
+                  <pic:spPr>
+                    <a:xfrm>
+                      <a:off x="0" y="0"/>
+                      <a:ext cx="6120057" cy="3442532"/>
+                    </a:xfrm>
+                    <a:prstGeom prst="rect">
+                      <a:avLst/>
+                    </a:prstGeom>
+                    <a:ln w="12700" cap="flat">
+                      <a:noFill/>
+                      <a:miter lim="400000"/>
+                    </a:ln>
+                    <a:effectLst/>
+                  </pic:spPr>
+                </pic:pic>
+              </a:graphicData>
+            </a:graphic>
+          </wp:anchor>
+        </w:drawing>
+      </w:r>
+      <w:r>
+        <w:rPr>
+          <w:rFonts w:ascii="Arial Unicode MS" w:cs="Arial Unicode MS" w:hAnsi="Arial Unicode MS" w:eastAsia="Arial Unicode MS"/>
+          <w:b w:val="0"/>
+          <w:bCs w:val="0"/>
+          <w:i w:val="0"/>
+          <w:iCs w:val="0"/>
+        </w:rPr>
+        <w:br w:type="page"/>
+      </w:r>
+    </w:p>
+    <w:p>
+      <w:pPr>
+        <w:pStyle w:val="Body.0"/>
+        <w:bidi w:val="0"/>
+      </w:pPr>
+      <w:r>
+        <w:drawing xmlns:a="http://schemas.openxmlformats.org/drawingml/2006/main">
+          <wp:anchor distT="152400" distB="152400" distL="152400" distR="152400" simplePos="0" relativeHeight="251672576" behindDoc="0" locked="0" layoutInCell="1" allowOverlap="1">
+            <wp:simplePos x="0" y="0"/>
+            <wp:positionH relativeFrom="margin">
+              <wp:posOffset>-6349</wp:posOffset>
+            </wp:positionH>
+            <wp:positionV relativeFrom="line">
+              <wp:posOffset>287168</wp:posOffset>
+            </wp:positionV>
+            <wp:extent cx="6120057" cy="3442532"/>
+            <wp:effectExtent l="0" t="0" r="0" b="0"/>
+            <wp:wrapThrough wrapText="bothSides" distL="152400" distR="152400">
+              <wp:wrapPolygon edited="1">
+                <wp:start x="0" y="0"/>
+                <wp:lineTo x="21621" y="0"/>
+                <wp:lineTo x="21621" y="21637"/>
+                <wp:lineTo x="0" y="21637"/>
+                <wp:lineTo x="0" y="0"/>
+              </wp:wrapPolygon>
+            </wp:wrapThrough>
+            <wp:docPr id="1073741838" name="officeArt object"/>
+            <wp:cNvGraphicFramePr/>
+            <a:graphic xmlns:a="http://schemas.openxmlformats.org/drawingml/2006/main">
+              <a:graphicData uri="http://schemas.openxmlformats.org/drawingml/2006/picture">
+                <pic:pic xmlns:pic="http://schemas.openxmlformats.org/drawingml/2006/picture">
+                  <pic:nvPicPr>
+                    <pic:cNvPr id="1073741838" name="Screenshot 2020-09-23 at 11.44.00 PM.png"/>
+                    <pic:cNvPicPr>
+                      <a:picLocks noChangeAspect="1"/>
+                    </pic:cNvPicPr>
+                  </pic:nvPicPr>
+                  <pic:blipFill>
+                    <a:blip r:embed="rId17">
+                      <a:extLst/>
+                    </a:blip>
+                    <a:stretch>
+                      <a:fillRect/>
+                    </a:stretch>
+                  </pic:blipFill>
+                  <pic:spPr>
+                    <a:xfrm>
+                      <a:off x="0" y="0"/>
+                      <a:ext cx="6120057" cy="3442532"/>
+                    </a:xfrm>
+                    <a:prstGeom prst="rect">
+                      <a:avLst/>
+                    </a:prstGeom>
+                    <a:ln w="12700" cap="flat">
+                      <a:noFill/>
+                      <a:miter lim="400000"/>
+                    </a:ln>
+                    <a:effectLst/>
+                  </pic:spPr>
+                </pic:pic>
+              </a:graphicData>
+            </a:graphic>
+          </wp:anchor>
+        </w:drawing>
+      </w:r>
+      <w:r>
+        <w:drawing xmlns:a="http://schemas.openxmlformats.org/drawingml/2006/main">
+          <wp:anchor distT="152400" distB="152400" distL="152400" distR="152400" simplePos="0" relativeHeight="251673600" behindDoc="0" locked="0" layoutInCell="1" allowOverlap="1">
+            <wp:simplePos x="0" y="0"/>
+            <wp:positionH relativeFrom="margin">
+              <wp:posOffset>-6349</wp:posOffset>
+            </wp:positionH>
+            <wp:positionV relativeFrom="line">
+              <wp:posOffset>5523506</wp:posOffset>
+            </wp:positionV>
+            <wp:extent cx="6120057" cy="3005951"/>
+            <wp:effectExtent l="0" t="0" r="0" b="0"/>
+            <wp:wrapThrough wrapText="bothSides" distL="152400" distR="152400">
+              <wp:wrapPolygon edited="1">
+                <wp:start x="0" y="0"/>
+                <wp:lineTo x="21600" y="0"/>
+                <wp:lineTo x="21600" y="21602"/>
+                <wp:lineTo x="0" y="21602"/>
+                <wp:lineTo x="0" y="0"/>
+              </wp:wrapPolygon>
+            </wp:wrapThrough>
+            <wp:docPr id="1073741839" name="officeArt object"/>
+            <wp:cNvGraphicFramePr/>
+            <a:graphic xmlns:a="http://schemas.openxmlformats.org/drawingml/2006/main">
+              <a:graphicData uri="http://schemas.openxmlformats.org/drawingml/2006/picture">
+                <pic:pic xmlns:pic="http://schemas.openxmlformats.org/drawingml/2006/picture">
+                  <pic:nvPicPr>
+                    <pic:cNvPr id="1073741839" name="Screenshot 2020-09-23 at 11.48.08 PM.png"/>
+                    <pic:cNvPicPr>
+                      <a:picLocks noChangeAspect="1"/>
+                    </pic:cNvPicPr>
+                  </pic:nvPicPr>
+                  <pic:blipFill>
+                    <a:blip r:embed="rId18">
+                      <a:extLst/>
+                    </a:blip>
+                    <a:stretch>
+                      <a:fillRect/>
+                    </a:stretch>
+                  </pic:blipFill>
+                  <pic:spPr>
+                    <a:xfrm>
+                      <a:off x="0" y="0"/>
+                      <a:ext cx="6120057" cy="3005951"/>
+                    </a:xfrm>
+                    <a:prstGeom prst="rect">
+                      <a:avLst/>
+                    </a:prstGeom>
+                    <a:ln w="12700" cap="flat">
+                      <a:noFill/>
+                      <a:miter lim="400000"/>
+                    </a:ln>
+                    <a:effectLst/>
+                  </pic:spPr>
+                </pic:pic>
+              </a:graphicData>
+            </a:graphic>
+          </wp:anchor>
+        </w:drawing>
+      </w:r>
+      <w:r>
+        <w:rPr>
+          <w:rFonts w:ascii="Arial Unicode MS" w:cs="Arial Unicode MS" w:hAnsi="Arial Unicode MS" w:eastAsia="Arial Unicode MS"/>
+          <w:b w:val="0"/>
+          <w:bCs w:val="0"/>
+          <w:i w:val="0"/>
+          <w:iCs w:val="0"/>
+        </w:rPr>
+        <w:br w:type="page"/>
+      </w:r>
+    </w:p>
+    <w:p>
+      <w:pPr>
+        <w:pStyle w:val="Body.0"/>
+        <w:bidi w:val="0"/>
+      </w:pPr>
+      <w:r>
+        <w:drawing xmlns:a="http://schemas.openxmlformats.org/drawingml/2006/main">
+          <wp:anchor distT="152400" distB="152400" distL="152400" distR="152400" simplePos="0" relativeHeight="251674624" behindDoc="0" locked="0" layoutInCell="1" allowOverlap="1">
+            <wp:simplePos x="0" y="0"/>
+            <wp:positionH relativeFrom="margin">
+              <wp:posOffset>-6349</wp:posOffset>
+            </wp:positionH>
+            <wp:positionV relativeFrom="page">
+              <wp:posOffset>957050</wp:posOffset>
+            </wp:positionV>
+            <wp:extent cx="6120057" cy="3442532"/>
+            <wp:effectExtent l="0" t="0" r="0" b="0"/>
+            <wp:wrapThrough wrapText="bothSides" distL="152400" distR="152400">
+              <wp:wrapPolygon edited="1">
+                <wp:start x="0" y="0"/>
+                <wp:lineTo x="21621" y="0"/>
+                <wp:lineTo x="21621" y="21637"/>
+                <wp:lineTo x="0" y="21637"/>
+                <wp:lineTo x="0" y="0"/>
+              </wp:wrapPolygon>
+            </wp:wrapThrough>
+            <wp:docPr id="1073741840" name="officeArt object"/>
+            <wp:cNvGraphicFramePr/>
+            <a:graphic xmlns:a="http://schemas.openxmlformats.org/drawingml/2006/main">
+              <a:graphicData uri="http://schemas.openxmlformats.org/drawingml/2006/picture">
+                <pic:pic xmlns:pic="http://schemas.openxmlformats.org/drawingml/2006/picture">
+                  <pic:nvPicPr>
+                    <pic:cNvPr id="1073741840" name="Screenshot 2020-09-23 at 11.56.05 PM.png"/>
+                    <pic:cNvPicPr>
+                      <a:picLocks noChangeAspect="1"/>
+                    </pic:cNvPicPr>
+                  </pic:nvPicPr>
+                  <pic:blipFill>
+                    <a:blip r:embed="rId19">
+                      <a:extLst/>
+                    </a:blip>
+                    <a:stretch>
+                      <a:fillRect/>
+                    </a:stretch>
+                  </pic:blipFill>
+                  <pic:spPr>
+                    <a:xfrm>
+                      <a:off x="0" y="0"/>
+                      <a:ext cx="6120057" cy="3442532"/>
+                    </a:xfrm>
+                    <a:prstGeom prst="rect">
+                      <a:avLst/>
+                    </a:prstGeom>
+                    <a:ln w="12700" cap="flat">
+                      <a:noFill/>
+                      <a:miter lim="400000"/>
+                    </a:ln>
+                    <a:effectLst/>
+                  </pic:spPr>
+                </pic:pic>
+              </a:graphicData>
+            </a:graphic>
+          </wp:anchor>
+        </w:drawing>
+      </w:r>
+      <w:r>
+        <w:drawing xmlns:a="http://schemas.openxmlformats.org/drawingml/2006/main">
+          <wp:anchor distT="152400" distB="152400" distL="152400" distR="152400" simplePos="0" relativeHeight="251675648" behindDoc="0" locked="0" layoutInCell="1" allowOverlap="1">
+            <wp:simplePos x="0" y="0"/>
+            <wp:positionH relativeFrom="margin">
+              <wp:posOffset>-187870</wp:posOffset>
+            </wp:positionH>
+            <wp:positionV relativeFrom="line">
+              <wp:posOffset>5487464</wp:posOffset>
+            </wp:positionV>
+            <wp:extent cx="6120057" cy="882381"/>
+            <wp:effectExtent l="0" t="0" r="0" b="0"/>
+            <wp:wrapThrough wrapText="bothSides" distL="152400" distR="152400">
+              <wp:wrapPolygon edited="1">
+                <wp:start x="0" y="0"/>
+                <wp:lineTo x="21600" y="0"/>
+                <wp:lineTo x="21600" y="21653"/>
+                <wp:lineTo x="0" y="21653"/>
+                <wp:lineTo x="0" y="0"/>
+              </wp:wrapPolygon>
+            </wp:wrapThrough>
+            <wp:docPr id="1073741841" name="officeArt object"/>
+            <wp:cNvGraphicFramePr/>
+            <a:graphic xmlns:a="http://schemas.openxmlformats.org/drawingml/2006/main">
+              <a:graphicData uri="http://schemas.openxmlformats.org/drawingml/2006/picture">
+                <pic:pic xmlns:pic="http://schemas.openxmlformats.org/drawingml/2006/picture">
+                  <pic:nvPicPr>
+                    <pic:cNvPr id="1073741841" name="Screenshot 2020-09-24 at 12.00.14 AM.png"/>
+                    <pic:cNvPicPr>
+                      <a:picLocks noChangeAspect="1"/>
+                    </pic:cNvPicPr>
+                  </pic:nvPicPr>
+                  <pic:blipFill>
+                    <a:blip r:embed="rId20">
+                      <a:extLst/>
+                    </a:blip>
+                    <a:stretch>
+                      <a:fillRect/>
+                    </a:stretch>
+                  </pic:blipFill>
+                  <pic:spPr>
+                    <a:xfrm>
+                      <a:off x="0" y="0"/>
+                      <a:ext cx="6120057" cy="882381"/>
+                    </a:xfrm>
+                    <a:prstGeom prst="rect">
+                      <a:avLst/>
+                    </a:prstGeom>
+                    <a:ln w="12700" cap="flat">
+                      <a:noFill/>
+                      <a:miter lim="400000"/>
+                    </a:ln>
+                    <a:effectLst/>
+                  </pic:spPr>
+                </pic:pic>
+              </a:graphicData>
+            </a:graphic>
+          </wp:anchor>
+        </w:drawing>
+      </w:r>
+      <w:r>
+        <w:rPr>
+          <w:rFonts w:ascii="Arial Unicode MS" w:cs="Arial Unicode MS" w:hAnsi="Arial Unicode MS" w:eastAsia="Arial Unicode MS"/>
+          <w:b w:val="0"/>
+          <w:bCs w:val="0"/>
+          <w:i w:val="0"/>
+          <w:iCs w:val="0"/>
+        </w:rPr>
+        <w:br w:type="page"/>
+      </w:r>
+    </w:p>
+    <w:p>
+      <w:pPr>
+        <w:pStyle w:val="Heading 3"/>
+        <w:bidi w:val="0"/>
+      </w:pPr>
+      <w:r>
+        <w:rPr>
+          <w:rtl w:val="0"/>
+        </w:rPr>
+        <w:t xml:space="preserve">3. </w:t>
+      </w:r>
+      <w:r>
+        <w:rPr>
+          <w:outline w:val="0"/>
+          <w:color w:val="941651"/>
+          <w:rtl w:val="0"/>
+          <w:lang w:val="en-US"/>
+          <w14:textFill>
+            <w14:solidFill>
+              <w14:srgbClr w14:val="941751"/>
+            </w14:solidFill>
+          </w14:textFill>
+        </w:rPr>
+        <w:t>Write a docker compose file to run spring boot application along with mySql database container and establish connection between springboot application container and mysql container. We need to write lines of code in spring boot application to connect mysql db which is running in another container.</w:t>
+      </w:r>
     </w:p>
     <w:sectPr>
-      <w:headerReference w:type="default" r:id="rId12"/>
-      <w:footerReference w:type="default" r:id="rId13"/>
+      <w:headerReference w:type="default" r:id="rId21"/>
+      <w:footerReference w:type="default" r:id="rId22"/>
       <w:pgSz w:w="11906" w:h="16838" w:orient="portrait"/>
       <w:pgMar w:top="1134" w:right="1134" w:bottom="1134" w:left="1134" w:header="709" w:footer="850"/>
       <w:bidi w:val="0"/>
@@ -2428,6 +3735,107 @@
       </w14:textFill>
     </w:rPr>
   </w:style>
+  <w:style w:type="paragraph" w:styleId="Heading Red">
+    <w:name w:val="Heading Red"/>
+    <w:next w:val="Body"/>
+    <w:pPr>
+      <w:keepNext w:val="1"/>
+      <w:keepLines w:val="0"/>
+      <w:pageBreakBefore w:val="0"/>
+      <w:widowControl w:val="1"/>
+      <w:shd w:val="clear" w:color="auto" w:fill="auto"/>
+      <w:suppressAutoHyphens w:val="0"/>
+      <w:bidi w:val="0"/>
+      <w:spacing w:before="0" w:after="0" w:line="240" w:lineRule="auto"/>
+      <w:ind w:left="0" w:right="0" w:firstLine="0"/>
+      <w:jc w:val="left"/>
+      <w:outlineLvl w:val="1"/>
+    </w:pPr>
+    <w:rPr>
+      <w:rFonts w:ascii="Helvetica Neue" w:cs="Arial Unicode MS" w:hAnsi="Helvetica Neue" w:eastAsia="Arial Unicode MS"/>
+      <w:b w:val="1"/>
+      <w:bCs w:val="1"/>
+      <w:i w:val="0"/>
+      <w:iCs w:val="0"/>
+      <w:caps w:val="0"/>
+      <w:smallCaps w:val="0"/>
+      <w:strike w:val="0"/>
+      <w:dstrike w:val="0"/>
+      <w:outline w:val="0"/>
+      <w:color w:val="ed220b"/>
+      <w:spacing w:val="0"/>
+      <w:kern w:val="0"/>
+      <w:position w:val="0"/>
+      <w:sz w:val="32"/>
+      <w:szCs w:val="32"/>
+      <w:u w:val="none"/>
+      <w:shd w:val="nil" w:color="auto" w:fill="auto"/>
+      <w:vertAlign w:val="baseline"/>
+      <w:lang w:val="en-US"/>
+      <w14:textOutline>
+        <w14:noFill/>
+      </w14:textOutline>
+      <w14:textFill>
+        <w14:solidFill>
+          <w14:srgbClr w14:val="EE220C"/>
+        </w14:solidFill>
+      </w14:textFill>
+    </w:rPr>
+  </w:style>
+  <w:style w:type="paragraph" w:styleId="Label Dark">
+    <w:name w:val="Label Dark"/>
+    <w:next w:val="Label Dark"/>
+    <w:pPr>
+      <w:keepNext w:val="0"/>
+      <w:keepLines w:val="1"/>
+      <w:pageBreakBefore w:val="0"/>
+      <w:widowControl w:val="1"/>
+      <w:shd w:val="clear" w:color="auto" w:fill="auto"/>
+      <w:suppressAutoHyphens w:val="0"/>
+      <w:bidi w:val="0"/>
+      <w:spacing w:before="0" w:after="0" w:line="240" w:lineRule="auto"/>
+      <w:ind w:left="0" w:right="0" w:firstLine="0"/>
+      <w:jc w:val="center"/>
+      <w:outlineLvl w:val="9"/>
+    </w:pPr>
+    <w:rPr>
+      <w:rFonts w:ascii="Helvetica Neue Medium" w:cs="Helvetica Neue Medium" w:hAnsi="Helvetica Neue Medium" w:eastAsia="Helvetica Neue Medium"/>
+      <w:b w:val="0"/>
+      <w:bCs w:val="0"/>
+      <w:i w:val="0"/>
+      <w:iCs w:val="0"/>
+      <w:caps w:val="0"/>
+      <w:smallCaps w:val="0"/>
+      <w:strike w:val="0"/>
+      <w:dstrike w:val="0"/>
+      <w:outline w:val="0"/>
+      <w:color w:val="000000"/>
+      <w:spacing w:val="0"/>
+      <w:kern w:val="0"/>
+      <w:position w:val="0"/>
+      <w:sz w:val="24"/>
+      <w:szCs w:val="24"/>
+      <w:u w:val="none"/>
+      <w:shd w:val="nil" w:color="auto" w:fill="auto"/>
+      <w:vertAlign w:val="baseline"/>
+      <w14:textOutline>
+        <w14:noFill/>
+      </w14:textOutline>
+      <w14:textFill>
+        <w14:solidFill>
+          <w14:srgbClr w14:val="000000"/>
+        </w14:solidFill>
+      </w14:textFill>
+    </w:rPr>
+  </w:style>
+  <w:style w:type="character" w:styleId="Hyperlink.0">
+    <w:name w:val="Hyperlink.0"/>
+    <w:basedOn w:val="Hyperlink"/>
+    <w:next w:val="Hyperlink.0"/>
+    <w:rPr>
+      <w:u w:val="single"/>
+    </w:rPr>
+  </w:style>
 </w:styles>
 </file>
 

</xml_diff>

<commit_message>
Added docker third handson information
</commit_message>
<xml_diff>
--- a/docker_handson.docx
+++ b/docker_handson.docx
@@ -2211,7 +2211,7 @@
               <wp:posOffset>-204740</wp:posOffset>
             </wp:positionH>
             <wp:positionV relativeFrom="line">
-              <wp:posOffset>1808480</wp:posOffset>
+              <wp:posOffset>1808479</wp:posOffset>
             </wp:positionV>
             <wp:extent cx="6120057" cy="5489123"/>
             <wp:effectExtent l="0" t="0" r="0" b="0"/>
@@ -2284,7 +2284,7 @@
           <wp:anchor distT="152400" distB="152400" distL="152400" distR="152400" simplePos="0" relativeHeight="251669504" behindDoc="0" locked="0" layoutInCell="1" allowOverlap="1">
             <wp:simplePos x="0" y="0"/>
             <wp:positionH relativeFrom="margin">
-              <wp:posOffset>-199390</wp:posOffset>
+              <wp:posOffset>-199389</wp:posOffset>
             </wp:positionH>
             <wp:positionV relativeFrom="line">
               <wp:posOffset>7461925</wp:posOffset>
@@ -2822,6 +2822,15 @@
       <w:pPr>
         <w:pStyle w:val="Heading 3"/>
         <w:bidi w:val="0"/>
+        <w:rPr>
+          <w:outline w:val="0"/>
+          <w:color w:val="941651"/>
+          <w14:textFill>
+            <w14:solidFill>
+              <w14:srgbClr w14:val="941751"/>
+            </w14:solidFill>
+          </w14:textFill>
+        </w:rPr>
       </w:pPr>
       <w:r>
         <w:rPr>
@@ -2843,6 +2852,1331 @@
         </w:rPr>
         <w:t>Write a docker compose file to run spring boot application along with mySql database container and establish connection between springboot application container and mysql container. We need to write lines of code in spring boot application to connect mysql db which is running in another container.</w:t>
       </w:r>
+    </w:p>
+    <w:p>
+      <w:pPr>
+        <w:pStyle w:val="Body"/>
+        <w:bidi w:val="0"/>
+        <w:rPr>
+          <w:outline w:val="0"/>
+          <w:color w:val="941651"/>
+          <w14:textFill>
+            <w14:solidFill>
+              <w14:srgbClr w14:val="941751"/>
+            </w14:solidFill>
+          </w14:textFill>
+        </w:rPr>
+      </w:pPr>
+    </w:p>
+    <w:p>
+      <w:pPr>
+        <w:pStyle w:val="Caption"/>
+        <w:rPr>
+          <w:outline w:val="0"/>
+          <w:color w:val="ff2600"/>
+          <w:u w:val="single"/>
+          <w14:textFill>
+            <w14:solidFill>
+              <w14:srgbClr w14:val="FF2600"/>
+            </w14:solidFill>
+          </w14:textFill>
+        </w:rPr>
+      </w:pPr>
+      <w:r>
+        <w:rPr>
+          <w:outline w:val="0"/>
+          <w:color w:val="ff2600"/>
+          <w:u w:val="single"/>
+          <w:rtl w:val="0"/>
+          <w:lang w:val="en-US"/>
+          <w14:textFill>
+            <w14:solidFill>
+              <w14:srgbClr w14:val="FF2600"/>
+            </w14:solidFill>
+          </w14:textFill>
+        </w:rPr>
+        <w:t>docker-compose.yml;</w:t>
+      </w:r>
+    </w:p>
+    <w:p>
+      <w:pPr>
+        <w:pStyle w:val="Caption"/>
+        <w:rPr>
+          <w:outline w:val="0"/>
+          <w:color w:val="011892"/>
+          <w14:textFill>
+            <w14:solidFill>
+              <w14:srgbClr w14:val="011993"/>
+            </w14:solidFill>
+          </w14:textFill>
+        </w:rPr>
+      </w:pPr>
+    </w:p>
+    <w:p>
+      <w:pPr>
+        <w:pStyle w:val="Default"/>
+        <w:rPr>
+          <w:rFonts w:ascii="Courier" w:cs="Courier" w:hAnsi="Courier" w:eastAsia="Courier"/>
+          <w:b w:val="1"/>
+          <w:bCs w:val="1"/>
+          <w:outline w:val="0"/>
+          <w:color w:val="007f01"/>
+          <w:sz w:val="30"/>
+          <w:szCs w:val="30"/>
+          <w14:textFill>
+            <w14:solidFill>
+              <w14:srgbClr w14:val="018001"/>
+            </w14:solidFill>
+          </w14:textFill>
+        </w:rPr>
+      </w:pPr>
+      <w:r>
+        <w:rPr>
+          <w:rFonts w:ascii="Courier" w:hAnsi="Courier"/>
+          <w:b w:val="1"/>
+          <w:bCs w:val="1"/>
+          <w:outline w:val="0"/>
+          <w:color w:val="001480"/>
+          <w:sz w:val="30"/>
+          <w:szCs w:val="30"/>
+          <w:rtl w:val="0"/>
+          <w:lang w:val="it-IT"/>
+          <w14:textFill>
+            <w14:solidFill>
+              <w14:srgbClr w14:val="011480"/>
+            </w14:solidFill>
+          </w14:textFill>
+        </w:rPr>
+        <w:t>version</w:t>
+      </w:r>
+      <w:r>
+        <w:rPr>
+          <w:rFonts w:ascii="Courier" w:hAnsi="Courier"/>
+          <w:b w:val="0"/>
+          <w:bCs w:val="0"/>
+          <w:outline w:val="0"/>
+          <w:color w:val="000000"/>
+          <w:sz w:val="30"/>
+          <w:szCs w:val="30"/>
+          <w:rtl w:val="0"/>
+          <w14:textFill>
+            <w14:solidFill>
+              <w14:srgbClr w14:val="000000"/>
+            </w14:solidFill>
+          </w14:textFill>
+        </w:rPr>
+        <w:t xml:space="preserve">: </w:t>
+      </w:r>
+      <w:r>
+        <w:rPr>
+          <w:rFonts w:ascii="Courier" w:hAnsi="Courier"/>
+          <w:b w:val="1"/>
+          <w:bCs w:val="1"/>
+          <w:outline w:val="0"/>
+          <w:color w:val="007f01"/>
+          <w:sz w:val="30"/>
+          <w:szCs w:val="30"/>
+          <w:rtl w:val="0"/>
+          <w:lang w:val="ru-RU"/>
+          <w14:textFill>
+            <w14:solidFill>
+              <w14:srgbClr w14:val="018001"/>
+            </w14:solidFill>
+          </w14:textFill>
+        </w:rPr>
+        <w:t>'3'</w:t>
+      </w:r>
+    </w:p>
+    <w:p>
+      <w:pPr>
+        <w:pStyle w:val="Default"/>
+        <w:rPr>
+          <w:rFonts w:ascii="Courier" w:cs="Courier" w:hAnsi="Courier" w:eastAsia="Courier"/>
+          <w:b w:val="0"/>
+          <w:bCs w:val="0"/>
+          <w:outline w:val="0"/>
+          <w:color w:val="000000"/>
+          <w:sz w:val="30"/>
+          <w:szCs w:val="30"/>
+          <w14:textFill>
+            <w14:solidFill>
+              <w14:srgbClr w14:val="000000"/>
+            </w14:solidFill>
+          </w14:textFill>
+        </w:rPr>
+      </w:pPr>
+      <w:r>
+        <w:rPr>
+          <w:rFonts w:ascii="Courier" w:hAnsi="Courier"/>
+          <w:b w:val="1"/>
+          <w:bCs w:val="1"/>
+          <w:outline w:val="0"/>
+          <w:color w:val="001480"/>
+          <w:sz w:val="30"/>
+          <w:szCs w:val="30"/>
+          <w:rtl w:val="0"/>
+          <w:lang w:val="en-US"/>
+          <w14:textFill>
+            <w14:solidFill>
+              <w14:srgbClr w14:val="011480"/>
+            </w14:solidFill>
+          </w14:textFill>
+        </w:rPr>
+        <w:t>services</w:t>
+      </w:r>
+      <w:r>
+        <w:rPr>
+          <w:rFonts w:ascii="Courier" w:hAnsi="Courier"/>
+          <w:b w:val="0"/>
+          <w:bCs w:val="0"/>
+          <w:outline w:val="0"/>
+          <w:color w:val="000000"/>
+          <w:sz w:val="30"/>
+          <w:szCs w:val="30"/>
+          <w:rtl w:val="0"/>
+          <w14:textFill>
+            <w14:solidFill>
+              <w14:srgbClr w14:val="000000"/>
+            </w14:solidFill>
+          </w14:textFill>
+        </w:rPr>
+        <w:t>:</w:t>
+      </w:r>
+    </w:p>
+    <w:p>
+      <w:pPr>
+        <w:pStyle w:val="Default"/>
+        <w:rPr>
+          <w:rFonts w:ascii="Courier" w:cs="Courier" w:hAnsi="Courier" w:eastAsia="Courier"/>
+          <w:b w:val="0"/>
+          <w:bCs w:val="0"/>
+          <w:outline w:val="0"/>
+          <w:color w:val="000000"/>
+          <w:sz w:val="30"/>
+          <w:szCs w:val="30"/>
+          <w14:textFill>
+            <w14:solidFill>
+              <w14:srgbClr w14:val="000000"/>
+            </w14:solidFill>
+          </w14:textFill>
+        </w:rPr>
+      </w:pPr>
+      <w:r>
+        <w:rPr>
+          <w:rFonts w:ascii="Courier" w:hAnsi="Courier"/>
+          <w:b w:val="0"/>
+          <w:bCs w:val="0"/>
+          <w:outline w:val="0"/>
+          <w:color w:val="000000"/>
+          <w:sz w:val="30"/>
+          <w:szCs w:val="30"/>
+          <w:rtl w:val="0"/>
+          <w14:textFill>
+            <w14:solidFill>
+              <w14:srgbClr w14:val="000000"/>
+            </w14:solidFill>
+          </w14:textFill>
+        </w:rPr>
+        <w:t xml:space="preserve">  </w:t>
+      </w:r>
+      <w:r>
+        <w:rPr>
+          <w:rFonts w:ascii="Courier" w:hAnsi="Courier"/>
+          <w:b w:val="1"/>
+          <w:bCs w:val="1"/>
+          <w:outline w:val="0"/>
+          <w:color w:val="001480"/>
+          <w:sz w:val="30"/>
+          <w:szCs w:val="30"/>
+          <w:rtl w:val="0"/>
+          <w:lang w:val="en-US"/>
+          <w14:textFill>
+            <w14:solidFill>
+              <w14:srgbClr w14:val="011480"/>
+            </w14:solidFill>
+          </w14:textFill>
+        </w:rPr>
+        <w:t>docker-mysql</w:t>
+      </w:r>
+      <w:r>
+        <w:rPr>
+          <w:rFonts w:ascii="Courier" w:hAnsi="Courier"/>
+          <w:b w:val="0"/>
+          <w:bCs w:val="0"/>
+          <w:outline w:val="0"/>
+          <w:color w:val="000000"/>
+          <w:sz w:val="30"/>
+          <w:szCs w:val="30"/>
+          <w:rtl w:val="0"/>
+          <w14:textFill>
+            <w14:solidFill>
+              <w14:srgbClr w14:val="000000"/>
+            </w14:solidFill>
+          </w14:textFill>
+        </w:rPr>
+        <w:t>:</w:t>
+      </w:r>
+    </w:p>
+    <w:p>
+      <w:pPr>
+        <w:pStyle w:val="Default"/>
+        <w:rPr>
+          <w:rFonts w:ascii="Courier" w:cs="Courier" w:hAnsi="Courier" w:eastAsia="Courier"/>
+          <w:sz w:val="30"/>
+          <w:szCs w:val="30"/>
+        </w:rPr>
+      </w:pPr>
+      <w:r>
+        <w:rPr>
+          <w:rFonts w:ascii="Courier" w:hAnsi="Courier"/>
+          <w:sz w:val="30"/>
+          <w:szCs w:val="30"/>
+          <w:rtl w:val="0"/>
+        </w:rPr>
+        <w:t xml:space="preserve">    </w:t>
+      </w:r>
+      <w:r>
+        <w:rPr>
+          <w:rFonts w:ascii="Courier" w:hAnsi="Courier"/>
+          <w:b w:val="1"/>
+          <w:bCs w:val="1"/>
+          <w:outline w:val="0"/>
+          <w:color w:val="001480"/>
+          <w:sz w:val="30"/>
+          <w:szCs w:val="30"/>
+          <w:rtl w:val="0"/>
+          <w14:textFill>
+            <w14:solidFill>
+              <w14:srgbClr w14:val="011480"/>
+            </w14:solidFill>
+          </w14:textFill>
+        </w:rPr>
+        <w:t>restart</w:t>
+      </w:r>
+      <w:r>
+        <w:rPr>
+          <w:rFonts w:ascii="Courier" w:hAnsi="Courier"/>
+          <w:sz w:val="30"/>
+          <w:szCs w:val="30"/>
+          <w:rtl w:val="0"/>
+          <w:lang w:val="en-US"/>
+        </w:rPr>
+        <w:t>: always</w:t>
+      </w:r>
+    </w:p>
+    <w:p>
+      <w:pPr>
+        <w:pStyle w:val="Default"/>
+        <w:rPr>
+          <w:rFonts w:ascii="Courier" w:cs="Courier" w:hAnsi="Courier" w:eastAsia="Courier"/>
+          <w:sz w:val="30"/>
+          <w:szCs w:val="30"/>
+        </w:rPr>
+      </w:pPr>
+      <w:r>
+        <w:rPr>
+          <w:rFonts w:ascii="Courier" w:hAnsi="Courier"/>
+          <w:sz w:val="30"/>
+          <w:szCs w:val="30"/>
+          <w:rtl w:val="0"/>
+        </w:rPr>
+        <w:t xml:space="preserve">    </w:t>
+      </w:r>
+      <w:r>
+        <w:rPr>
+          <w:rFonts w:ascii="Courier" w:hAnsi="Courier"/>
+          <w:b w:val="1"/>
+          <w:bCs w:val="1"/>
+          <w:outline w:val="0"/>
+          <w:color w:val="001480"/>
+          <w:sz w:val="30"/>
+          <w:szCs w:val="30"/>
+          <w:rtl w:val="0"/>
+          <w:lang w:val="fr-FR"/>
+          <w14:textFill>
+            <w14:solidFill>
+              <w14:srgbClr w14:val="011480"/>
+            </w14:solidFill>
+          </w14:textFill>
+        </w:rPr>
+        <w:t>container_name</w:t>
+      </w:r>
+      <w:r>
+        <w:rPr>
+          <w:rFonts w:ascii="Courier" w:hAnsi="Courier"/>
+          <w:sz w:val="30"/>
+          <w:szCs w:val="30"/>
+          <w:rtl w:val="0"/>
+          <w:lang w:val="en-US"/>
+        </w:rPr>
+        <w:t>: docker-mysql</w:t>
+      </w:r>
+    </w:p>
+    <w:p>
+      <w:pPr>
+        <w:pStyle w:val="Default"/>
+        <w:rPr>
+          <w:rFonts w:ascii="Courier" w:cs="Courier" w:hAnsi="Courier" w:eastAsia="Courier"/>
+          <w:sz w:val="30"/>
+          <w:szCs w:val="30"/>
+        </w:rPr>
+      </w:pPr>
+      <w:r>
+        <w:rPr>
+          <w:rFonts w:ascii="Courier" w:hAnsi="Courier"/>
+          <w:sz w:val="30"/>
+          <w:szCs w:val="30"/>
+          <w:rtl w:val="0"/>
+        </w:rPr>
+        <w:t xml:space="preserve">    </w:t>
+      </w:r>
+      <w:r>
+        <w:rPr>
+          <w:rFonts w:ascii="Courier" w:hAnsi="Courier"/>
+          <w:b w:val="1"/>
+          <w:bCs w:val="1"/>
+          <w:outline w:val="0"/>
+          <w:color w:val="001480"/>
+          <w:sz w:val="30"/>
+          <w:szCs w:val="30"/>
+          <w:rtl w:val="0"/>
+          <w:lang w:val="fr-FR"/>
+          <w14:textFill>
+            <w14:solidFill>
+              <w14:srgbClr w14:val="011480"/>
+            </w14:solidFill>
+          </w14:textFill>
+        </w:rPr>
+        <w:t>image</w:t>
+      </w:r>
+      <w:r>
+        <w:rPr>
+          <w:rFonts w:ascii="Courier" w:hAnsi="Courier"/>
+          <w:sz w:val="30"/>
+          <w:szCs w:val="30"/>
+          <w:rtl w:val="0"/>
+          <w:lang w:val="en-US"/>
+        </w:rPr>
+        <w:t>: mysql</w:t>
+      </w:r>
+    </w:p>
+    <w:p>
+      <w:pPr>
+        <w:pStyle w:val="Default"/>
+        <w:rPr>
+          <w:rFonts w:ascii="Courier" w:cs="Courier" w:hAnsi="Courier" w:eastAsia="Courier"/>
+          <w:b w:val="0"/>
+          <w:bCs w:val="0"/>
+          <w:outline w:val="0"/>
+          <w:color w:val="000000"/>
+          <w:sz w:val="30"/>
+          <w:szCs w:val="30"/>
+          <w14:textFill>
+            <w14:solidFill>
+              <w14:srgbClr w14:val="000000"/>
+            </w14:solidFill>
+          </w14:textFill>
+        </w:rPr>
+      </w:pPr>
+      <w:r>
+        <w:rPr>
+          <w:rFonts w:ascii="Courier" w:hAnsi="Courier"/>
+          <w:b w:val="0"/>
+          <w:bCs w:val="0"/>
+          <w:outline w:val="0"/>
+          <w:color w:val="000000"/>
+          <w:sz w:val="30"/>
+          <w:szCs w:val="30"/>
+          <w:rtl w:val="0"/>
+          <w14:textFill>
+            <w14:solidFill>
+              <w14:srgbClr w14:val="000000"/>
+            </w14:solidFill>
+          </w14:textFill>
+        </w:rPr>
+        <w:t xml:space="preserve">    </w:t>
+      </w:r>
+      <w:r>
+        <w:rPr>
+          <w:rFonts w:ascii="Courier" w:hAnsi="Courier"/>
+          <w:b w:val="1"/>
+          <w:bCs w:val="1"/>
+          <w:outline w:val="0"/>
+          <w:color w:val="001480"/>
+          <w:sz w:val="30"/>
+          <w:szCs w:val="30"/>
+          <w:rtl w:val="0"/>
+          <w:lang w:val="fr-FR"/>
+          <w14:textFill>
+            <w14:solidFill>
+              <w14:srgbClr w14:val="011480"/>
+            </w14:solidFill>
+          </w14:textFill>
+        </w:rPr>
+        <w:t>volumes</w:t>
+      </w:r>
+      <w:r>
+        <w:rPr>
+          <w:rFonts w:ascii="Courier" w:hAnsi="Courier"/>
+          <w:b w:val="0"/>
+          <w:bCs w:val="0"/>
+          <w:outline w:val="0"/>
+          <w:color w:val="000000"/>
+          <w:sz w:val="30"/>
+          <w:szCs w:val="30"/>
+          <w:rtl w:val="0"/>
+          <w14:textFill>
+            <w14:solidFill>
+              <w14:srgbClr w14:val="000000"/>
+            </w14:solidFill>
+          </w14:textFill>
+        </w:rPr>
+        <w:t>:</w:t>
+      </w:r>
+    </w:p>
+    <w:p>
+      <w:pPr>
+        <w:pStyle w:val="Default"/>
+        <w:rPr>
+          <w:rFonts w:ascii="Courier" w:cs="Courier" w:hAnsi="Courier" w:eastAsia="Courier"/>
+          <w:sz w:val="30"/>
+          <w:szCs w:val="30"/>
+        </w:rPr>
+      </w:pPr>
+      <w:r>
+        <w:rPr>
+          <w:rFonts w:ascii="Courier" w:hAnsi="Courier"/>
+          <w:sz w:val="30"/>
+          <w:szCs w:val="30"/>
+          <w:rtl w:val="0"/>
+          <w:lang w:val="de-DE"/>
+        </w:rPr>
+        <w:t xml:space="preserve">      - ./sql:/docker-entrypoint-initdb.d</w:t>
+      </w:r>
+    </w:p>
+    <w:p>
+      <w:pPr>
+        <w:pStyle w:val="Default"/>
+        <w:rPr>
+          <w:rFonts w:ascii="Courier" w:cs="Courier" w:hAnsi="Courier" w:eastAsia="Courier"/>
+          <w:b w:val="0"/>
+          <w:bCs w:val="0"/>
+          <w:outline w:val="0"/>
+          <w:color w:val="000000"/>
+          <w:sz w:val="30"/>
+          <w:szCs w:val="30"/>
+          <w14:textFill>
+            <w14:solidFill>
+              <w14:srgbClr w14:val="000000"/>
+            </w14:solidFill>
+          </w14:textFill>
+        </w:rPr>
+      </w:pPr>
+      <w:r>
+        <w:rPr>
+          <w:rFonts w:ascii="Courier" w:hAnsi="Courier"/>
+          <w:b w:val="0"/>
+          <w:bCs w:val="0"/>
+          <w:outline w:val="0"/>
+          <w:color w:val="000000"/>
+          <w:sz w:val="30"/>
+          <w:szCs w:val="30"/>
+          <w:rtl w:val="0"/>
+          <w14:textFill>
+            <w14:solidFill>
+              <w14:srgbClr w14:val="000000"/>
+            </w14:solidFill>
+          </w14:textFill>
+        </w:rPr>
+        <w:t xml:space="preserve">    </w:t>
+      </w:r>
+      <w:r>
+        <w:rPr>
+          <w:rFonts w:ascii="Courier" w:hAnsi="Courier"/>
+          <w:b w:val="1"/>
+          <w:bCs w:val="1"/>
+          <w:outline w:val="0"/>
+          <w:color w:val="001480"/>
+          <w:sz w:val="30"/>
+          <w:szCs w:val="30"/>
+          <w:rtl w:val="0"/>
+          <w14:textFill>
+            <w14:solidFill>
+              <w14:srgbClr w14:val="011480"/>
+            </w14:solidFill>
+          </w14:textFill>
+        </w:rPr>
+        <w:t>ports</w:t>
+      </w:r>
+      <w:r>
+        <w:rPr>
+          <w:rFonts w:ascii="Courier" w:hAnsi="Courier"/>
+          <w:b w:val="0"/>
+          <w:bCs w:val="0"/>
+          <w:outline w:val="0"/>
+          <w:color w:val="000000"/>
+          <w:sz w:val="30"/>
+          <w:szCs w:val="30"/>
+          <w:rtl w:val="0"/>
+          <w14:textFill>
+            <w14:solidFill>
+              <w14:srgbClr w14:val="000000"/>
+            </w14:solidFill>
+          </w14:textFill>
+        </w:rPr>
+        <w:t>:</w:t>
+      </w:r>
+    </w:p>
+    <w:p>
+      <w:pPr>
+        <w:pStyle w:val="Default"/>
+        <w:rPr>
+          <w:rFonts w:ascii="Courier" w:cs="Courier" w:hAnsi="Courier" w:eastAsia="Courier"/>
+          <w:b w:val="1"/>
+          <w:bCs w:val="1"/>
+          <w:outline w:val="0"/>
+          <w:color w:val="007f01"/>
+          <w:sz w:val="30"/>
+          <w:szCs w:val="30"/>
+          <w14:textFill>
+            <w14:solidFill>
+              <w14:srgbClr w14:val="018001"/>
+            </w14:solidFill>
+          </w14:textFill>
+        </w:rPr>
+      </w:pPr>
+      <w:r>
+        <w:rPr>
+          <w:rFonts w:ascii="Courier" w:hAnsi="Courier"/>
+          <w:b w:val="0"/>
+          <w:bCs w:val="0"/>
+          <w:outline w:val="0"/>
+          <w:color w:val="000000"/>
+          <w:sz w:val="30"/>
+          <w:szCs w:val="30"/>
+          <w:rtl w:val="0"/>
+          <w14:textFill>
+            <w14:solidFill>
+              <w14:srgbClr w14:val="000000"/>
+            </w14:solidFill>
+          </w14:textFill>
+        </w:rPr>
+        <w:t xml:space="preserve">      - </w:t>
+      </w:r>
+      <w:r>
+        <w:rPr>
+          <w:rFonts w:ascii="Courier" w:hAnsi="Courier"/>
+          <w:b w:val="1"/>
+          <w:bCs w:val="1"/>
+          <w:outline w:val="0"/>
+          <w:color w:val="007f01"/>
+          <w:sz w:val="30"/>
+          <w:szCs w:val="30"/>
+          <w:rtl w:val="0"/>
+          <w14:textFill>
+            <w14:solidFill>
+              <w14:srgbClr w14:val="018001"/>
+            </w14:solidFill>
+          </w14:textFill>
+        </w:rPr>
+        <w:t>"6033:3306"</w:t>
+      </w:r>
+    </w:p>
+    <w:p>
+      <w:pPr>
+        <w:pStyle w:val="Default"/>
+        <w:rPr>
+          <w:rFonts w:ascii="Courier" w:cs="Courier" w:hAnsi="Courier" w:eastAsia="Courier"/>
+          <w:b w:val="1"/>
+          <w:bCs w:val="1"/>
+          <w:outline w:val="0"/>
+          <w:color w:val="007f01"/>
+          <w:sz w:val="30"/>
+          <w:szCs w:val="30"/>
+          <w14:textFill>
+            <w14:solidFill>
+              <w14:srgbClr w14:val="018001"/>
+            </w14:solidFill>
+          </w14:textFill>
+        </w:rPr>
+      </w:pPr>
+      <w:r>
+        <w:rPr>
+          <w:rFonts w:ascii="Courier" w:hAnsi="Courier"/>
+          <w:b w:val="1"/>
+          <w:bCs w:val="1"/>
+          <w:outline w:val="0"/>
+          <w:color w:val="007f01"/>
+          <w:sz w:val="30"/>
+          <w:szCs w:val="30"/>
+          <w:rtl w:val="0"/>
+          <w14:textFill>
+            <w14:solidFill>
+              <w14:srgbClr w14:val="018001"/>
+            </w14:solidFill>
+          </w14:textFill>
+        </w:rPr>
+        <w:t xml:space="preserve">   </w:t>
+      </w:r>
+    </w:p>
+    <w:p>
+      <w:pPr>
+        <w:pStyle w:val="Default"/>
+        <w:rPr>
+          <w:rFonts w:ascii="Courier" w:cs="Courier" w:hAnsi="Courier" w:eastAsia="Courier"/>
+          <w:b w:val="0"/>
+          <w:bCs w:val="0"/>
+          <w:outline w:val="0"/>
+          <w:color w:val="000000"/>
+          <w:sz w:val="30"/>
+          <w:szCs w:val="30"/>
+          <w14:textFill>
+            <w14:solidFill>
+              <w14:srgbClr w14:val="000000"/>
+            </w14:solidFill>
+          </w14:textFill>
+        </w:rPr>
+      </w:pPr>
+      <w:r>
+        <w:rPr>
+          <w:rFonts w:ascii="Courier" w:hAnsi="Courier"/>
+          <w:b w:val="1"/>
+          <w:bCs w:val="1"/>
+          <w:outline w:val="0"/>
+          <w:color w:val="007f01"/>
+          <w:sz w:val="30"/>
+          <w:szCs w:val="30"/>
+          <w:rtl w:val="0"/>
+          <w14:textFill>
+            <w14:solidFill>
+              <w14:srgbClr w14:val="018001"/>
+            </w14:solidFill>
+          </w14:textFill>
+        </w:rPr>
+        <w:t xml:space="preserve">  </w:t>
+      </w:r>
+      <w:r>
+        <w:rPr>
+          <w:rFonts w:ascii="Courier" w:hAnsi="Courier"/>
+          <w:b w:val="1"/>
+          <w:bCs w:val="1"/>
+          <w:outline w:val="0"/>
+          <w:color w:val="001480"/>
+          <w:sz w:val="30"/>
+          <w:szCs w:val="30"/>
+          <w:rtl w:val="0"/>
+          <w:lang w:val="nl-NL"/>
+          <w14:textFill>
+            <w14:solidFill>
+              <w14:srgbClr w14:val="011480"/>
+            </w14:solidFill>
+          </w14:textFill>
+        </w:rPr>
+        <w:t>spring-boot-app</w:t>
+      </w:r>
+      <w:r>
+        <w:rPr>
+          <w:rFonts w:ascii="Courier" w:hAnsi="Courier"/>
+          <w:b w:val="0"/>
+          <w:bCs w:val="0"/>
+          <w:outline w:val="0"/>
+          <w:color w:val="000000"/>
+          <w:sz w:val="30"/>
+          <w:szCs w:val="30"/>
+          <w:rtl w:val="0"/>
+          <w14:textFill>
+            <w14:solidFill>
+              <w14:srgbClr w14:val="000000"/>
+            </w14:solidFill>
+          </w14:textFill>
+        </w:rPr>
+        <w:t>:</w:t>
+      </w:r>
+    </w:p>
+    <w:p>
+      <w:pPr>
+        <w:pStyle w:val="Default"/>
+        <w:rPr>
+          <w:rFonts w:ascii="Courier" w:cs="Courier" w:hAnsi="Courier" w:eastAsia="Courier"/>
+          <w:sz w:val="30"/>
+          <w:szCs w:val="30"/>
+        </w:rPr>
+      </w:pPr>
+      <w:r>
+        <w:rPr>
+          <w:rFonts w:ascii="Courier" w:hAnsi="Courier"/>
+          <w:sz w:val="30"/>
+          <w:szCs w:val="30"/>
+          <w:rtl w:val="0"/>
+        </w:rPr>
+        <w:t xml:space="preserve">    </w:t>
+      </w:r>
+      <w:r>
+        <w:rPr>
+          <w:rFonts w:ascii="Courier" w:hAnsi="Courier"/>
+          <w:b w:val="1"/>
+          <w:bCs w:val="1"/>
+          <w:outline w:val="0"/>
+          <w:color w:val="001480"/>
+          <w:sz w:val="30"/>
+          <w:szCs w:val="30"/>
+          <w:rtl w:val="0"/>
+          <w14:textFill>
+            <w14:solidFill>
+              <w14:srgbClr w14:val="011480"/>
+            </w14:solidFill>
+          </w14:textFill>
+        </w:rPr>
+        <w:t>restart</w:t>
+      </w:r>
+      <w:r>
+        <w:rPr>
+          <w:rFonts w:ascii="Courier" w:hAnsi="Courier"/>
+          <w:sz w:val="30"/>
+          <w:szCs w:val="30"/>
+          <w:rtl w:val="0"/>
+          <w:lang w:val="en-US"/>
+        </w:rPr>
+        <w:t>: on-failure</w:t>
+      </w:r>
+    </w:p>
+    <w:p>
+      <w:pPr>
+        <w:pStyle w:val="Default"/>
+        <w:rPr>
+          <w:rFonts w:ascii="Courier" w:cs="Courier" w:hAnsi="Courier" w:eastAsia="Courier"/>
+          <w:b w:val="0"/>
+          <w:bCs w:val="0"/>
+          <w:outline w:val="0"/>
+          <w:color w:val="000000"/>
+          <w:sz w:val="30"/>
+          <w:szCs w:val="30"/>
+          <w14:textFill>
+            <w14:solidFill>
+              <w14:srgbClr w14:val="000000"/>
+            </w14:solidFill>
+          </w14:textFill>
+        </w:rPr>
+      </w:pPr>
+      <w:r>
+        <w:rPr>
+          <w:rFonts w:ascii="Courier" w:hAnsi="Courier"/>
+          <w:b w:val="0"/>
+          <w:bCs w:val="0"/>
+          <w:outline w:val="0"/>
+          <w:color w:val="000000"/>
+          <w:sz w:val="30"/>
+          <w:szCs w:val="30"/>
+          <w:rtl w:val="0"/>
+          <w14:textFill>
+            <w14:solidFill>
+              <w14:srgbClr w14:val="000000"/>
+            </w14:solidFill>
+          </w14:textFill>
+        </w:rPr>
+        <w:t xml:space="preserve">    </w:t>
+      </w:r>
+      <w:r>
+        <w:rPr>
+          <w:rFonts w:ascii="Courier" w:hAnsi="Courier"/>
+          <w:b w:val="1"/>
+          <w:bCs w:val="1"/>
+          <w:outline w:val="0"/>
+          <w:color w:val="001480"/>
+          <w:sz w:val="30"/>
+          <w:szCs w:val="30"/>
+          <w:rtl w:val="0"/>
+          <w:lang w:val="en-US"/>
+          <w14:textFill>
+            <w14:solidFill>
+              <w14:srgbClr w14:val="011480"/>
+            </w14:solidFill>
+          </w14:textFill>
+        </w:rPr>
+        <w:t>build</w:t>
+      </w:r>
+      <w:r>
+        <w:rPr>
+          <w:rFonts w:ascii="Courier" w:hAnsi="Courier"/>
+          <w:b w:val="0"/>
+          <w:bCs w:val="0"/>
+          <w:outline w:val="0"/>
+          <w:color w:val="000000"/>
+          <w:sz w:val="30"/>
+          <w:szCs w:val="30"/>
+          <w:rtl w:val="0"/>
+          <w14:textFill>
+            <w14:solidFill>
+              <w14:srgbClr w14:val="000000"/>
+            </w14:solidFill>
+          </w14:textFill>
+        </w:rPr>
+        <w:t>: ./</w:t>
+      </w:r>
+    </w:p>
+    <w:p>
+      <w:pPr>
+        <w:pStyle w:val="Default"/>
+        <w:rPr>
+          <w:rFonts w:ascii="Courier" w:cs="Courier" w:hAnsi="Courier" w:eastAsia="Courier"/>
+          <w:b w:val="0"/>
+          <w:bCs w:val="0"/>
+          <w:outline w:val="0"/>
+          <w:color w:val="000000"/>
+          <w:sz w:val="30"/>
+          <w:szCs w:val="30"/>
+          <w14:textFill>
+            <w14:solidFill>
+              <w14:srgbClr w14:val="000000"/>
+            </w14:solidFill>
+          </w14:textFill>
+        </w:rPr>
+      </w:pPr>
+      <w:r>
+        <w:rPr>
+          <w:rFonts w:ascii="Courier" w:hAnsi="Courier"/>
+          <w:b w:val="0"/>
+          <w:bCs w:val="0"/>
+          <w:outline w:val="0"/>
+          <w:color w:val="000000"/>
+          <w:sz w:val="30"/>
+          <w:szCs w:val="30"/>
+          <w:rtl w:val="0"/>
+          <w14:textFill>
+            <w14:solidFill>
+              <w14:srgbClr w14:val="000000"/>
+            </w14:solidFill>
+          </w14:textFill>
+        </w:rPr>
+        <w:t xml:space="preserve">    </w:t>
+      </w:r>
+      <w:r>
+        <w:rPr>
+          <w:rFonts w:ascii="Courier" w:hAnsi="Courier"/>
+          <w:b w:val="1"/>
+          <w:bCs w:val="1"/>
+          <w:outline w:val="0"/>
+          <w:color w:val="001480"/>
+          <w:sz w:val="30"/>
+          <w:szCs w:val="30"/>
+          <w:rtl w:val="0"/>
+          <w:lang w:val="en-US"/>
+          <w14:textFill>
+            <w14:solidFill>
+              <w14:srgbClr w14:val="011480"/>
+            </w14:solidFill>
+          </w14:textFill>
+        </w:rPr>
+        <w:t>expose</w:t>
+      </w:r>
+      <w:r>
+        <w:rPr>
+          <w:rFonts w:ascii="Courier" w:hAnsi="Courier"/>
+          <w:b w:val="0"/>
+          <w:bCs w:val="0"/>
+          <w:outline w:val="0"/>
+          <w:color w:val="000000"/>
+          <w:sz w:val="30"/>
+          <w:szCs w:val="30"/>
+          <w:rtl w:val="0"/>
+          <w14:textFill>
+            <w14:solidFill>
+              <w14:srgbClr w14:val="000000"/>
+            </w14:solidFill>
+          </w14:textFill>
+        </w:rPr>
+        <w:t>:</w:t>
+      </w:r>
+    </w:p>
+    <w:p>
+      <w:pPr>
+        <w:pStyle w:val="Default"/>
+        <w:rPr>
+          <w:rFonts w:ascii="Courier" w:cs="Courier" w:hAnsi="Courier" w:eastAsia="Courier"/>
+          <w:b w:val="1"/>
+          <w:bCs w:val="1"/>
+          <w:outline w:val="0"/>
+          <w:color w:val="007f01"/>
+          <w:sz w:val="30"/>
+          <w:szCs w:val="30"/>
+          <w14:textFill>
+            <w14:solidFill>
+              <w14:srgbClr w14:val="018001"/>
+            </w14:solidFill>
+          </w14:textFill>
+        </w:rPr>
+      </w:pPr>
+      <w:r>
+        <w:rPr>
+          <w:rFonts w:ascii="Courier" w:hAnsi="Courier"/>
+          <w:sz w:val="30"/>
+          <w:szCs w:val="30"/>
+          <w:rtl w:val="0"/>
+        </w:rPr>
+        <w:t xml:space="preserve">      - </w:t>
+      </w:r>
+      <w:r>
+        <w:rPr>
+          <w:rFonts w:ascii="Courier" w:hAnsi="Courier"/>
+          <w:b w:val="1"/>
+          <w:bCs w:val="1"/>
+          <w:outline w:val="0"/>
+          <w:color w:val="007f01"/>
+          <w:sz w:val="30"/>
+          <w:szCs w:val="30"/>
+          <w:rtl w:val="0"/>
+          <w14:textFill>
+            <w14:solidFill>
+              <w14:srgbClr w14:val="018001"/>
+            </w14:solidFill>
+          </w14:textFill>
+        </w:rPr>
+        <w:t>"8080"</w:t>
+      </w:r>
+    </w:p>
+    <w:p>
+      <w:pPr>
+        <w:pStyle w:val="Default"/>
+        <w:rPr>
+          <w:rFonts w:ascii="Courier" w:cs="Courier" w:hAnsi="Courier" w:eastAsia="Courier"/>
+          <w:b w:val="0"/>
+          <w:bCs w:val="0"/>
+          <w:outline w:val="0"/>
+          <w:color w:val="000000"/>
+          <w:sz w:val="30"/>
+          <w:szCs w:val="30"/>
+          <w14:textFill>
+            <w14:solidFill>
+              <w14:srgbClr w14:val="000000"/>
+            </w14:solidFill>
+          </w14:textFill>
+        </w:rPr>
+      </w:pPr>
+      <w:r>
+        <w:rPr>
+          <w:rFonts w:ascii="Courier" w:hAnsi="Courier"/>
+          <w:b w:val="1"/>
+          <w:bCs w:val="1"/>
+          <w:outline w:val="0"/>
+          <w:color w:val="007f01"/>
+          <w:sz w:val="30"/>
+          <w:szCs w:val="30"/>
+          <w:rtl w:val="0"/>
+          <w14:textFill>
+            <w14:solidFill>
+              <w14:srgbClr w14:val="018001"/>
+            </w14:solidFill>
+          </w14:textFill>
+        </w:rPr>
+        <w:t xml:space="preserve">    </w:t>
+      </w:r>
+      <w:r>
+        <w:rPr>
+          <w:rFonts w:ascii="Courier" w:hAnsi="Courier"/>
+          <w:b w:val="1"/>
+          <w:bCs w:val="1"/>
+          <w:outline w:val="0"/>
+          <w:color w:val="001480"/>
+          <w:sz w:val="30"/>
+          <w:szCs w:val="30"/>
+          <w:rtl w:val="0"/>
+          <w14:textFill>
+            <w14:solidFill>
+              <w14:srgbClr w14:val="011480"/>
+            </w14:solidFill>
+          </w14:textFill>
+        </w:rPr>
+        <w:t>ports</w:t>
+      </w:r>
+      <w:r>
+        <w:rPr>
+          <w:rFonts w:ascii="Courier" w:hAnsi="Courier"/>
+          <w:b w:val="0"/>
+          <w:bCs w:val="0"/>
+          <w:outline w:val="0"/>
+          <w:color w:val="000000"/>
+          <w:sz w:val="30"/>
+          <w:szCs w:val="30"/>
+          <w:rtl w:val="0"/>
+          <w14:textFill>
+            <w14:solidFill>
+              <w14:srgbClr w14:val="000000"/>
+            </w14:solidFill>
+          </w14:textFill>
+        </w:rPr>
+        <w:t>:</w:t>
+      </w:r>
+    </w:p>
+    <w:p>
+      <w:pPr>
+        <w:pStyle w:val="Default"/>
+        <w:rPr>
+          <w:rFonts w:ascii="Courier" w:cs="Courier" w:hAnsi="Courier" w:eastAsia="Courier"/>
+          <w:sz w:val="30"/>
+          <w:szCs w:val="30"/>
+        </w:rPr>
+      </w:pPr>
+      <w:r>
+        <w:rPr>
+          <w:rFonts w:ascii="Courier" w:hAnsi="Courier"/>
+          <w:sz w:val="30"/>
+          <w:szCs w:val="30"/>
+          <w:rtl w:val="0"/>
+          <w:lang w:val="de-DE"/>
+        </w:rPr>
+        <w:t xml:space="preserve">      - 8080:8082</w:t>
+      </w:r>
+    </w:p>
+    <w:p>
+      <w:pPr>
+        <w:pStyle w:val="Default"/>
+        <w:rPr>
+          <w:rFonts w:ascii="Courier" w:cs="Courier" w:hAnsi="Courier" w:eastAsia="Courier"/>
+          <w:b w:val="0"/>
+          <w:bCs w:val="0"/>
+          <w:outline w:val="0"/>
+          <w:color w:val="000000"/>
+          <w:sz w:val="30"/>
+          <w:szCs w:val="30"/>
+          <w14:textFill>
+            <w14:solidFill>
+              <w14:srgbClr w14:val="000000"/>
+            </w14:solidFill>
+          </w14:textFill>
+        </w:rPr>
+      </w:pPr>
+      <w:r>
+        <w:rPr>
+          <w:rFonts w:ascii="Courier" w:hAnsi="Courier"/>
+          <w:b w:val="0"/>
+          <w:bCs w:val="0"/>
+          <w:outline w:val="0"/>
+          <w:color w:val="000000"/>
+          <w:sz w:val="30"/>
+          <w:szCs w:val="30"/>
+          <w:rtl w:val="0"/>
+          <w14:textFill>
+            <w14:solidFill>
+              <w14:srgbClr w14:val="000000"/>
+            </w14:solidFill>
+          </w14:textFill>
+        </w:rPr>
+        <w:t xml:space="preserve">    </w:t>
+      </w:r>
+      <w:r>
+        <w:rPr>
+          <w:rFonts w:ascii="Courier" w:hAnsi="Courier"/>
+          <w:b w:val="1"/>
+          <w:bCs w:val="1"/>
+          <w:outline w:val="0"/>
+          <w:color w:val="001480"/>
+          <w:sz w:val="30"/>
+          <w:szCs w:val="30"/>
+          <w:rtl w:val="0"/>
+          <w:lang w:val="en-US"/>
+          <w14:textFill>
+            <w14:solidFill>
+              <w14:srgbClr w14:val="011480"/>
+            </w14:solidFill>
+          </w14:textFill>
+        </w:rPr>
+        <w:t>environment</w:t>
+      </w:r>
+      <w:r>
+        <w:rPr>
+          <w:rFonts w:ascii="Courier" w:hAnsi="Courier"/>
+          <w:b w:val="0"/>
+          <w:bCs w:val="0"/>
+          <w:outline w:val="0"/>
+          <w:color w:val="000000"/>
+          <w:sz w:val="30"/>
+          <w:szCs w:val="30"/>
+          <w:rtl w:val="0"/>
+          <w14:textFill>
+            <w14:solidFill>
+              <w14:srgbClr w14:val="000000"/>
+            </w14:solidFill>
+          </w14:textFill>
+        </w:rPr>
+        <w:t>:</w:t>
+      </w:r>
+    </w:p>
+    <w:p>
+      <w:pPr>
+        <w:pStyle w:val="Default"/>
+        <w:rPr>
+          <w:rFonts w:ascii="Courier" w:cs="Courier" w:hAnsi="Courier" w:eastAsia="Courier"/>
+          <w:sz w:val="30"/>
+          <w:szCs w:val="30"/>
+        </w:rPr>
+      </w:pPr>
+      <w:r>
+        <w:rPr>
+          <w:rFonts w:ascii="Courier" w:hAnsi="Courier"/>
+          <w:sz w:val="30"/>
+          <w:szCs w:val="30"/>
+          <w:rtl w:val="0"/>
+        </w:rPr>
+        <w:t xml:space="preserve">      </w:t>
+      </w:r>
+      <w:r>
+        <w:rPr>
+          <w:rFonts w:ascii="Courier" w:hAnsi="Courier"/>
+          <w:b w:val="1"/>
+          <w:bCs w:val="1"/>
+          <w:outline w:val="0"/>
+          <w:color w:val="001480"/>
+          <w:sz w:val="30"/>
+          <w:szCs w:val="30"/>
+          <w:rtl w:val="0"/>
+          <w:lang w:val="en-US"/>
+          <w14:textFill>
+            <w14:solidFill>
+              <w14:srgbClr w14:val="011480"/>
+            </w14:solidFill>
+          </w14:textFill>
+        </w:rPr>
+        <w:t>WAIT_HOSTS</w:t>
+      </w:r>
+      <w:r>
+        <w:rPr>
+          <w:rFonts w:ascii="Courier" w:hAnsi="Courier"/>
+          <w:sz w:val="30"/>
+          <w:szCs w:val="30"/>
+          <w:rtl w:val="0"/>
+          <w:lang w:val="en-US"/>
+        </w:rPr>
+        <w:t>: mysql:3306</w:t>
+      </w:r>
+    </w:p>
+    <w:p>
+      <w:pPr>
+        <w:pStyle w:val="Default"/>
+        <w:rPr>
+          <w:rFonts w:ascii="Courier" w:cs="Courier" w:hAnsi="Courier" w:eastAsia="Courier"/>
+          <w:b w:val="0"/>
+          <w:bCs w:val="0"/>
+          <w:outline w:val="0"/>
+          <w:color w:val="000000"/>
+          <w:sz w:val="30"/>
+          <w:szCs w:val="30"/>
+          <w14:textFill>
+            <w14:solidFill>
+              <w14:srgbClr w14:val="000000"/>
+            </w14:solidFill>
+          </w14:textFill>
+        </w:rPr>
+      </w:pPr>
+      <w:r>
+        <w:rPr>
+          <w:rFonts w:ascii="Courier" w:hAnsi="Courier"/>
+          <w:b w:val="0"/>
+          <w:bCs w:val="0"/>
+          <w:outline w:val="0"/>
+          <w:color w:val="000000"/>
+          <w:sz w:val="30"/>
+          <w:szCs w:val="30"/>
+          <w:rtl w:val="0"/>
+          <w14:textFill>
+            <w14:solidFill>
+              <w14:srgbClr w14:val="000000"/>
+            </w14:solidFill>
+          </w14:textFill>
+        </w:rPr>
+        <w:t xml:space="preserve">    </w:t>
+      </w:r>
+      <w:r>
+        <w:rPr>
+          <w:rFonts w:ascii="Courier" w:hAnsi="Courier"/>
+          <w:b w:val="1"/>
+          <w:bCs w:val="1"/>
+          <w:outline w:val="0"/>
+          <w:color w:val="001480"/>
+          <w:sz w:val="30"/>
+          <w:szCs w:val="30"/>
+          <w:rtl w:val="0"/>
+          <w:lang w:val="en-US"/>
+          <w14:textFill>
+            <w14:solidFill>
+              <w14:srgbClr w14:val="011480"/>
+            </w14:solidFill>
+          </w14:textFill>
+        </w:rPr>
+        <w:t>depends_on</w:t>
+      </w:r>
+      <w:r>
+        <w:rPr>
+          <w:rFonts w:ascii="Courier" w:hAnsi="Courier"/>
+          <w:b w:val="0"/>
+          <w:bCs w:val="0"/>
+          <w:outline w:val="0"/>
+          <w:color w:val="000000"/>
+          <w:sz w:val="30"/>
+          <w:szCs w:val="30"/>
+          <w:rtl w:val="0"/>
+          <w14:textFill>
+            <w14:solidFill>
+              <w14:srgbClr w14:val="000000"/>
+            </w14:solidFill>
+          </w14:textFill>
+        </w:rPr>
+        <w:t>:</w:t>
+      </w:r>
+    </w:p>
+    <w:p>
+      <w:pPr>
+        <w:pStyle w:val="Default"/>
+        <w:rPr>
+          <w:rFonts w:ascii="Courier" w:cs="Courier" w:hAnsi="Courier" w:eastAsia="Courier"/>
+          <w:sz w:val="30"/>
+          <w:szCs w:val="30"/>
+        </w:rPr>
+      </w:pPr>
+      <w:r>
+        <w:rPr>
+          <w:rFonts w:ascii="Courier" w:hAnsi="Courier"/>
+          <w:sz w:val="30"/>
+          <w:szCs w:val="30"/>
+          <w:rtl w:val="0"/>
+          <w:lang w:val="de-DE"/>
+        </w:rPr>
+        <w:t xml:space="preserve">      - docker-mysql</w:t>
+      </w:r>
+    </w:p>
+    <w:p>
+      <w:pPr>
+        <w:pStyle w:val="Default"/>
+        <w:rPr>
+          <w:rFonts w:ascii="Courier" w:cs="Courier" w:hAnsi="Courier" w:eastAsia="Courier"/>
+          <w:sz w:val="30"/>
+          <w:szCs w:val="30"/>
+        </w:rPr>
+      </w:pPr>
+    </w:p>
+    <w:p>
+      <w:pPr>
+        <w:pStyle w:val="Subtitle"/>
+        <w:rPr>
+          <w:sz w:val="30"/>
+          <w:szCs w:val="30"/>
+        </w:rPr>
+      </w:pPr>
+    </w:p>
+    <w:p>
+      <w:pPr>
+        <w:pStyle w:val="Subtitle"/>
+        <w:rPr>
+          <w:sz w:val="30"/>
+          <w:szCs w:val="30"/>
+        </w:rPr>
+      </w:pPr>
+    </w:p>
+    <w:p>
+      <w:pPr>
+        <w:pStyle w:val="Body"/>
+        <w:bidi w:val="0"/>
+      </w:pPr>
+      <w:r/>
     </w:p>
     <w:sectPr>
       <w:headerReference w:type="default" r:id="rId21"/>
@@ -3834,6 +5168,52 @@
     <w:next w:val="Hyperlink.0"/>
     <w:rPr>
       <w:u w:val="single"/>
+    </w:rPr>
+  </w:style>
+  <w:style w:type="paragraph" w:styleId="Subtitle">
+    <w:name w:val="Subtitle"/>
+    <w:next w:val="Body"/>
+    <w:pPr>
+      <w:keepNext w:val="1"/>
+      <w:keepLines w:val="0"/>
+      <w:pageBreakBefore w:val="0"/>
+      <w:widowControl w:val="1"/>
+      <w:shd w:val="clear" w:color="auto" w:fill="auto"/>
+      <w:suppressAutoHyphens w:val="0"/>
+      <w:bidi w:val="0"/>
+      <w:spacing w:before="0" w:after="0" w:line="240" w:lineRule="auto"/>
+      <w:ind w:left="0" w:right="0" w:firstLine="0"/>
+      <w:jc w:val="left"/>
+      <w:outlineLvl w:val="9"/>
+    </w:pPr>
+    <w:rPr>
+      <w:rFonts w:ascii="Helvetica Neue" w:cs="Helvetica Neue" w:hAnsi="Helvetica Neue" w:eastAsia="Helvetica Neue"/>
+      <w:b w:val="0"/>
+      <w:bCs w:val="0"/>
+      <w:i w:val="0"/>
+      <w:iCs w:val="0"/>
+      <w:caps w:val="0"/>
+      <w:smallCaps w:val="0"/>
+      <w:strike w:val="0"/>
+      <w:dstrike w:val="0"/>
+      <w:outline w:val="0"/>
+      <w:color w:val="000000"/>
+      <w:spacing w:val="0"/>
+      <w:kern w:val="0"/>
+      <w:position w:val="0"/>
+      <w:sz w:val="40"/>
+      <w:szCs w:val="40"/>
+      <w:u w:val="none"/>
+      <w:shd w:val="nil" w:color="auto" w:fill="auto"/>
+      <w:vertAlign w:val="baseline"/>
+      <w14:textOutline>
+        <w14:noFill/>
+      </w14:textOutline>
+      <w14:textFill>
+        <w14:solidFill>
+          <w14:srgbClr w14:val="000000"/>
+        </w14:solidFill>
+      </w14:textFill>
     </w:rPr>
   </w:style>
 </w:styles>

</xml_diff>